<commit_message>
Updated API Consumer documentation
</commit_message>
<xml_diff>
--- a/API consumer.docx
+++ b/API consumer.docx
@@ -20,12 +20,17 @@
           <w:pgNumType w:fmt="decimal"/>
           <w:formProt w:val="false"/>
           <w:textDirection w:val="lrTb"/>
+          <w:docGrid w:type="default" w:linePitch="100" w:charSpace="0"/>
         </w:sectPr>
       </w:pPr>
     </w:p>
     <w:p>
       <w:pPr>
         <w:pStyle w:val="Heading1"/>
+        <w:numPr>
+          <w:ilvl w:val="0"/>
+          <w:numId w:val="2"/>
+        </w:numPr>
         <w:rPr/>
       </w:pPr>
       <w:r>
@@ -41,6 +46,7 @@
           <w:pgMar w:left="1134" w:right="1134" w:header="0" w:top="1134" w:footer="0" w:bottom="1134" w:gutter="0"/>
           <w:formProt w:val="false"/>
           <w:textDirection w:val="lrTb"/>
+          <w:docGrid w:type="default" w:linePitch="100" w:charSpace="0"/>
         </w:sectPr>
       </w:pPr>
     </w:p>
@@ -51,15 +57,7 @@
       </w:pPr>
       <w:r>
         <w:rPr/>
-        <w:t xml:space="preserve">Portal can be accessed even if you’re not connected (anonymous user). But if you want to </w:t>
-      </w:r>
-      <w:r>
-        <w:rPr/>
-        <w:t>used</w:t>
-      </w:r>
-      <w:r>
-        <w:rPr/>
-        <w:t xml:space="preserve"> an API, a user account is required to subscribe to plans.</w:t>
+        <w:t>Portal can be accessed even if you’re not connected (anonymous user). But if you want to used an API, a user account is required to subscribe to plans.</w:t>
       </w:r>
     </w:p>
     <w:p>
@@ -97,7 +95,7 @@
         <w:pStyle w:val="TextBody"/>
         <w:numPr>
           <w:ilvl w:val="0"/>
-          <w:numId w:val="1"/>
+          <w:numId w:val="3"/>
         </w:numPr>
         <w:tabs>
           <w:tab w:val="left" w:pos="0" w:leader="none"/>
@@ -115,7 +113,7 @@
         <w:pStyle w:val="TextBody"/>
         <w:numPr>
           <w:ilvl w:val="0"/>
-          <w:numId w:val="1"/>
+          <w:numId w:val="3"/>
         </w:numPr>
         <w:tabs>
           <w:tab w:val="left" w:pos="0" w:leader="none"/>
@@ -189,51 +187,6 @@
           <w:b w:val="false"/>
           <w:bCs w:val="false"/>
         </w:rPr>
-        <w:drawing>
-          <wp:anchor behindDoc="0" distT="0" distB="0" distL="0" distR="0" simplePos="0" locked="0" layoutInCell="1" allowOverlap="1" relativeHeight="2">
-            <wp:simplePos x="0" y="0"/>
-            <wp:positionH relativeFrom="column">
-              <wp:align>center</wp:align>
-            </wp:positionH>
-            <wp:positionV relativeFrom="paragraph">
-              <wp:posOffset>-32385</wp:posOffset>
-            </wp:positionV>
-            <wp:extent cx="2635250" cy="2170430"/>
-            <wp:effectExtent l="0" t="0" r="0" b="0"/>
-            <wp:wrapTopAndBottom/>
-            <wp:docPr id="1" name="Image2" descr=""/>
-            <wp:cNvGraphicFramePr>
-              <a:graphicFrameLocks xmlns:a="http://schemas.openxmlformats.org/drawingml/2006/main" noChangeAspect="1"/>
-            </wp:cNvGraphicFramePr>
-            <a:graphic xmlns:a="http://schemas.openxmlformats.org/drawingml/2006/main">
-              <a:graphicData uri="http://schemas.openxmlformats.org/drawingml/2006/picture">
-                <pic:pic xmlns:pic="http://schemas.openxmlformats.org/drawingml/2006/picture">
-                  <pic:nvPicPr>
-                    <pic:cNvPr id="1" name="Image2" descr=""/>
-                    <pic:cNvPicPr>
-                      <a:picLocks noChangeAspect="1" noChangeArrowheads="1"/>
-                    </pic:cNvPicPr>
-                  </pic:nvPicPr>
-                  <pic:blipFill>
-                    <a:blip r:embed="rId2"/>
-                    <a:stretch>
-                      <a:fillRect/>
-                    </a:stretch>
-                  </pic:blipFill>
-                  <pic:spPr bwMode="auto">
-                    <a:xfrm>
-                      <a:off x="0" y="0"/>
-                      <a:ext cx="2635250" cy="2170430"/>
-                    </a:xfrm>
-                    <a:prstGeom prst="rect">
-                      <a:avLst/>
-                    </a:prstGeom>
-                  </pic:spPr>
-                </pic:pic>
-              </a:graphicData>
-            </a:graphic>
-          </wp:anchor>
-        </w:drawing>
         <mc:AlternateContent>
           <mc:Choice Requires="wps">
             <w:drawing>
@@ -245,10 +198,10 @@
                 <wp:positionV relativeFrom="paragraph">
                   <wp:posOffset>139065</wp:posOffset>
                 </wp:positionV>
-                <wp:extent cx="662305" cy="360045"/>
+                <wp:extent cx="663575" cy="361315"/>
                 <wp:effectExtent l="0" t="0" r="0" b="0"/>
                 <wp:wrapNone/>
-                <wp:docPr id="2" name="Shape1"/>
+                <wp:docPr id="1" name="Shape1"/>
                 <a:graphic xmlns:a="http://schemas.openxmlformats.org/drawingml/2006/main">
                   <a:graphicData uri="http://schemas.microsoft.com/office/word/2010/wordprocessingShape">
                     <wps:wsp>
@@ -256,7 +209,7 @@
                       <wps:spPr>
                         <a:xfrm>
                           <a:off x="0" y="0"/>
-                          <a:ext cx="661680" cy="359280"/>
+                          <a:ext cx="663120" cy="360720"/>
                         </a:xfrm>
                         <a:prstGeom prst="rect">
                           <a:avLst/>
@@ -284,7 +237,7 @@
           </mc:Choice>
           <mc:Fallback>
             <w:pict>
-              <v:rect id="shape_0" ID="Shape1" stroked="t" style="position:absolute;margin-left:292.55pt;margin-top:10.95pt;width:52.05pt;height:28.25pt">
+              <v:rect id="shape_0" ID="Shape1" stroked="t" style="position:absolute;margin-left:292.55pt;margin-top:10.95pt;width:52.15pt;height:28.35pt">
                 <w10:wrap type="none"/>
                 <v:fill o:detectmouseclick="t" on="false"/>
                 <v:stroke color="#ed1c24" weight="54720" joinstyle="round" endcap="flat"/>
@@ -303,10 +256,10 @@
                 <wp:positionV relativeFrom="paragraph">
                   <wp:posOffset>139065</wp:posOffset>
                 </wp:positionV>
-                <wp:extent cx="662305" cy="360045"/>
+                <wp:extent cx="663575" cy="361315"/>
                 <wp:effectExtent l="0" t="0" r="0" b="0"/>
                 <wp:wrapNone/>
-                <wp:docPr id="3" name="Shape1"/>
+                <wp:docPr id="2" name="Shape1"/>
                 <a:graphic xmlns:a="http://schemas.openxmlformats.org/drawingml/2006/main">
                   <a:graphicData uri="http://schemas.microsoft.com/office/word/2010/wordprocessingShape">
                     <wps:wsp>
@@ -314,7 +267,7 @@
                       <wps:spPr>
                         <a:xfrm>
                           <a:off x="0" y="0"/>
-                          <a:ext cx="661680" cy="359280"/>
+                          <a:ext cx="663120" cy="360720"/>
                         </a:xfrm>
                         <a:prstGeom prst="rect">
                           <a:avLst/>
@@ -342,7 +295,7 @@
           </mc:Choice>
           <mc:Fallback>
             <w:pict>
-              <v:rect id="shape_0" ID="Shape1" stroked="t" style="position:absolute;margin-left:292.55pt;margin-top:10.95pt;width:52.05pt;height:28.25pt">
+              <v:rect id="shape_0" ID="Shape1" stroked="t" style="position:absolute;margin-left:292.55pt;margin-top:10.95pt;width:52.15pt;height:28.35pt">
                 <w10:wrap type="none"/>
                 <v:fill o:detectmouseclick="t" on="false"/>
                 <v:stroke color="#ed1c24" weight="54720" joinstyle="round" endcap="flat"/>
@@ -350,52 +303,19 @@
             </w:pict>
           </mc:Fallback>
         </mc:AlternateContent>
-      </w:r>
-    </w:p>
-    <w:p>
-      <w:pPr>
-        <w:pStyle w:val="TextBody"/>
-        <w:rPr>
-          <w:b w:val="false"/>
-          <w:b w:val="false"/>
-          <w:bCs w:val="false"/>
-        </w:rPr>
-      </w:pPr>
-      <w:r>
-        <w:rPr>
-          <w:b w:val="false"/>
-          <w:bCs w:val="false"/>
-        </w:rPr>
-        <w:t>2) Click Sign In with Google.</w:t>
-      </w:r>
-    </w:p>
-    <w:p>
-      <w:pPr>
-        <w:pStyle w:val="TextBody"/>
-        <w:rPr>
-          <w:b w:val="false"/>
-          <w:b w:val="false"/>
-          <w:bCs w:val="false"/>
-        </w:rPr>
-      </w:pPr>
-      <w:r>
-        <w:rPr>
-          <w:b w:val="false"/>
-          <w:bCs w:val="false"/>
-        </w:rPr>
         <w:drawing>
-          <wp:anchor behindDoc="0" distT="0" distB="0" distL="0" distR="0" simplePos="0" locked="0" layoutInCell="1" allowOverlap="1" relativeHeight="4">
+          <wp:anchor behindDoc="0" distT="0" distB="0" distL="0" distR="0" simplePos="0" locked="0" layoutInCell="1" allowOverlap="1" relativeHeight="2">
             <wp:simplePos x="0" y="0"/>
             <wp:positionH relativeFrom="column">
               <wp:align>center</wp:align>
             </wp:positionH>
             <wp:positionV relativeFrom="paragraph">
-              <wp:posOffset>46355</wp:posOffset>
+              <wp:posOffset>-32385</wp:posOffset>
             </wp:positionV>
-            <wp:extent cx="2419350" cy="2574290"/>
+            <wp:extent cx="2635250" cy="2170430"/>
             <wp:effectExtent l="0" t="0" r="0" b="0"/>
             <wp:wrapTopAndBottom/>
-            <wp:docPr id="4" name="Image1" descr=""/>
+            <wp:docPr id="3" name="Image2" descr=""/>
             <wp:cNvGraphicFramePr>
               <a:graphicFrameLocks xmlns:a="http://schemas.openxmlformats.org/drawingml/2006/main" noChangeAspect="1"/>
             </wp:cNvGraphicFramePr>
@@ -403,13 +323,13 @@
               <a:graphicData uri="http://schemas.openxmlformats.org/drawingml/2006/picture">
                 <pic:pic xmlns:pic="http://schemas.openxmlformats.org/drawingml/2006/picture">
                   <pic:nvPicPr>
-                    <pic:cNvPr id="4" name="Image1" descr=""/>
+                    <pic:cNvPr id="3" name="Image2" descr=""/>
                     <pic:cNvPicPr>
                       <a:picLocks noChangeAspect="1" noChangeArrowheads="1"/>
                     </pic:cNvPicPr>
                   </pic:nvPicPr>
                   <pic:blipFill>
-                    <a:blip r:embed="rId3"/>
+                    <a:blip r:embed="rId2"/>
                     <a:stretch>
                       <a:fillRect/>
                     </a:stretch>
@@ -417,7 +337,7 @@
                   <pic:spPr bwMode="auto">
                     <a:xfrm>
                       <a:off x="0" y="0"/>
-                      <a:ext cx="2419350" cy="2574290"/>
+                      <a:ext cx="2635250" cy="2170430"/>
                     </a:xfrm>
                     <a:prstGeom prst="rect">
                       <a:avLst/>
@@ -428,21 +348,54 @@
             </a:graphic>
           </wp:anchor>
         </w:drawing>
+      </w:r>
+    </w:p>
+    <w:p>
+      <w:pPr>
+        <w:pStyle w:val="TextBody"/>
+        <w:rPr>
+          <w:b w:val="false"/>
+          <w:b w:val="false"/>
+          <w:bCs w:val="false"/>
+        </w:rPr>
+      </w:pPr>
+      <w:r>
+        <w:rPr>
+          <w:b w:val="false"/>
+          <w:bCs w:val="false"/>
+        </w:rPr>
+        <w:t>2) Click Sign In with Google.</w:t>
+      </w:r>
+    </w:p>
+    <w:p>
+      <w:pPr>
+        <w:pStyle w:val="TextBody"/>
+        <w:rPr>
+          <w:b w:val="false"/>
+          <w:b w:val="false"/>
+          <w:bCs w:val="false"/>
+        </w:rPr>
+      </w:pPr>
+      <w:r>
+        <w:rPr>
+          <w:b w:val="false"/>
+          <w:bCs w:val="false"/>
+        </w:rPr>
         <mc:AlternateContent>
           <mc:Choice Requires="wps">
             <w:drawing>
               <wp:anchor behindDoc="0" distT="0" distB="0" distL="0" distR="0" simplePos="0" locked="0" layoutInCell="1" allowOverlap="1" relativeHeight="6">
                 <wp:simplePos x="0" y="0"/>
                 <wp:positionH relativeFrom="column">
-                  <wp:posOffset>2033905</wp:posOffset>
+                  <wp:posOffset>732155</wp:posOffset>
                 </wp:positionH>
                 <wp:positionV relativeFrom="paragraph">
                   <wp:posOffset>1914525</wp:posOffset>
                 </wp:positionV>
-                <wp:extent cx="2014220" cy="454025"/>
+                <wp:extent cx="2015490" cy="455295"/>
                 <wp:effectExtent l="0" t="0" r="0" b="0"/>
                 <wp:wrapNone/>
-                <wp:docPr id="5" name="Shape1"/>
+                <wp:docPr id="4" name="Shape1"/>
                 <a:graphic xmlns:a="http://schemas.openxmlformats.org/drawingml/2006/main">
                   <a:graphicData uri="http://schemas.microsoft.com/office/word/2010/wordprocessingShape">
                     <wps:wsp>
@@ -450,7 +403,7 @@
                       <wps:spPr>
                         <a:xfrm>
                           <a:off x="0" y="0"/>
-                          <a:ext cx="2013480" cy="453240"/>
+                          <a:ext cx="2014920" cy="454680"/>
                         </a:xfrm>
                         <a:prstGeom prst="rect">
                           <a:avLst/>
@@ -478,7 +431,7 @@
           </mc:Choice>
           <mc:Fallback>
             <w:pict>
-              <v:rect id="shape_0" ID="Shape1" stroked="t" style="position:absolute;margin-left:160.15pt;margin-top:150.75pt;width:158.5pt;height:35.65pt">
+              <v:rect id="shape_0" ID="Shape1" stroked="t" style="position:absolute;margin-left:57.65pt;margin-top:150.75pt;width:158.6pt;height:35.75pt">
                 <w10:wrap type="none"/>
                 <v:fill o:detectmouseclick="t" on="false"/>
                 <v:stroke color="#ed1c24" weight="54720" joinstyle="round" endcap="flat"/>
@@ -486,98 +439,19 @@
             </w:pict>
           </mc:Fallback>
         </mc:AlternateContent>
-      </w:r>
-    </w:p>
-    <w:p>
-      <w:pPr>
-        <w:pStyle w:val="TextBody"/>
-        <w:rPr>
-          <w:b w:val="false"/>
-          <w:b w:val="false"/>
-          <w:bCs w:val="false"/>
-        </w:rPr>
-      </w:pPr>
-      <w:r>
-        <w:rPr>
-          <w:b w:val="false"/>
-          <w:bCs w:val="false"/>
-        </w:rPr>
-      </w:r>
-    </w:p>
-    <w:p>
-      <w:pPr>
-        <w:pStyle w:val="TextBody"/>
-        <w:rPr>
-          <w:b w:val="false"/>
-          <w:b w:val="false"/>
-          <w:bCs w:val="false"/>
-        </w:rPr>
-      </w:pPr>
-      <w:r>
-        <w:rPr>
-          <w:b w:val="false"/>
-          <w:bCs w:val="false"/>
-        </w:rPr>
-      </w:r>
-    </w:p>
-    <w:p>
-      <w:pPr>
-        <w:pStyle w:val="TextBody"/>
-        <w:rPr>
-          <w:b w:val="false"/>
-          <w:b w:val="false"/>
-          <w:bCs w:val="false"/>
-        </w:rPr>
-      </w:pPr>
-      <w:r>
-        <w:rPr>
-          <w:b w:val="false"/>
-          <w:bCs w:val="false"/>
-        </w:rPr>
-        <w:t xml:space="preserve">3) Insert </w:t>
-      </w:r>
-      <w:r>
-        <w:rPr>
-          <w:b/>
-          <w:bCs/>
-        </w:rPr>
-        <w:t xml:space="preserve">Student Gmail. </w:t>
-      </w:r>
-      <w:r>
-        <w:rPr>
-          <w:b w:val="false"/>
-          <w:bCs w:val="false"/>
-        </w:rPr>
-        <w:t>Click Next.</w:t>
-      </w:r>
-    </w:p>
-    <w:p>
-      <w:pPr>
-        <w:pStyle w:val="TextBody"/>
-        <w:rPr>
-          <w:b w:val="false"/>
-          <w:b w:val="false"/>
-          <w:bCs w:val="false"/>
-        </w:rPr>
-      </w:pPr>
-      <w:r>
-        <w:rPr>
-          <w:b w:val="false"/>
-          <w:bCs w:val="false"/>
-        </w:rPr>
         <w:drawing>
-          <wp:anchor behindDoc="0" distT="0" distB="0" distL="0" distR="0" simplePos="0" locked="0" layoutInCell="1" allowOverlap="1" relativeHeight="7">
+          <wp:anchor behindDoc="0" distT="0" distB="0" distL="0" distR="0" simplePos="0" locked="0" layoutInCell="1" allowOverlap="1" relativeHeight="4">
             <wp:simplePos x="0" y="0"/>
             <wp:positionH relativeFrom="column">
-              <wp:posOffset>1775460</wp:posOffset>
+              <wp:align>center</wp:align>
             </wp:positionH>
             <wp:positionV relativeFrom="paragraph">
-              <wp:posOffset>38735</wp:posOffset>
+              <wp:posOffset>46355</wp:posOffset>
             </wp:positionV>
-            <wp:extent cx="2569845" cy="2626360"/>
+            <wp:extent cx="2419350" cy="2574290"/>
             <wp:effectExtent l="0" t="0" r="0" b="0"/>
             <wp:wrapTopAndBottom/>
-            <wp:docPr id="6" name="Image3" descr=""/>
+            <wp:docPr id="5" name="Image1" descr=""/>
             <wp:cNvGraphicFramePr>
               <a:graphicFrameLocks xmlns:a="http://schemas.openxmlformats.org/drawingml/2006/main" noChangeAspect="1"/>
             </wp:cNvGraphicFramePr>
@@ -585,13 +459,13 @@
               <a:graphicData uri="http://schemas.openxmlformats.org/drawingml/2006/picture">
                 <pic:pic xmlns:pic="http://schemas.openxmlformats.org/drawingml/2006/picture">
                   <pic:nvPicPr>
-                    <pic:cNvPr id="6" name="Image3" descr=""/>
+                    <pic:cNvPr id="5" name="Image1" descr=""/>
                     <pic:cNvPicPr>
                       <a:picLocks noChangeAspect="1" noChangeArrowheads="1"/>
                     </pic:cNvPicPr>
                   </pic:nvPicPr>
                   <pic:blipFill>
-                    <a:blip r:embed="rId4"/>
+                    <a:blip r:embed="rId3"/>
                     <a:stretch>
                       <a:fillRect/>
                     </a:stretch>
@@ -599,7 +473,7 @@
                   <pic:spPr bwMode="auto">
                     <a:xfrm>
                       <a:off x="0" y="0"/>
-                      <a:ext cx="2569845" cy="2626360"/>
+                      <a:ext cx="2419350" cy="2574290"/>
                     </a:xfrm>
                     <a:prstGeom prst="rect">
                       <a:avLst/>
@@ -610,6 +484,85 @@
             </a:graphic>
           </wp:anchor>
         </w:drawing>
+      </w:r>
+    </w:p>
+    <w:p>
+      <w:pPr>
+        <w:pStyle w:val="TextBody"/>
+        <w:rPr>
+          <w:b w:val="false"/>
+          <w:b w:val="false"/>
+          <w:bCs w:val="false"/>
+        </w:rPr>
+      </w:pPr>
+      <w:r>
+        <w:rPr>
+          <w:b w:val="false"/>
+          <w:bCs w:val="false"/>
+        </w:rPr>
+      </w:r>
+    </w:p>
+    <w:p>
+      <w:pPr>
+        <w:pStyle w:val="TextBody"/>
+        <w:rPr>
+          <w:b w:val="false"/>
+          <w:b w:val="false"/>
+          <w:bCs w:val="false"/>
+        </w:rPr>
+      </w:pPr>
+      <w:r>
+        <w:rPr>
+          <w:b w:val="false"/>
+          <w:bCs w:val="false"/>
+        </w:rPr>
+      </w:r>
+    </w:p>
+    <w:p>
+      <w:pPr>
+        <w:pStyle w:val="TextBody"/>
+        <w:rPr>
+          <w:b w:val="false"/>
+          <w:b w:val="false"/>
+          <w:bCs w:val="false"/>
+        </w:rPr>
+      </w:pPr>
+      <w:r>
+        <w:rPr>
+          <w:b w:val="false"/>
+          <w:bCs w:val="false"/>
+        </w:rPr>
+        <w:t xml:space="preserve">3) Insert </w:t>
+      </w:r>
+      <w:r>
+        <w:rPr>
+          <w:b/>
+          <w:bCs/>
+        </w:rPr>
+        <w:t xml:space="preserve">Student Gmail. </w:t>
+      </w:r>
+      <w:r>
+        <w:rPr>
+          <w:b w:val="false"/>
+          <w:bCs w:val="false"/>
+        </w:rPr>
+        <w:t>Click Next.</w:t>
+      </w:r>
+    </w:p>
+    <w:p>
+      <w:pPr>
+        <w:pStyle w:val="TextBody"/>
+        <w:rPr>
+          <w:b w:val="false"/>
+          <w:b w:val="false"/>
+          <w:bCs w:val="false"/>
+        </w:rPr>
+      </w:pPr>
+      <w:r>
+        <w:rPr>
+          <w:b w:val="false"/>
+          <w:bCs w:val="false"/>
+        </w:rPr>
         <mc:AlternateContent>
           <mc:Choice Requires="wps">
             <w:drawing>
@@ -621,10 +574,10 @@
                 <wp:positionV relativeFrom="paragraph">
                   <wp:posOffset>1795145</wp:posOffset>
                 </wp:positionV>
-                <wp:extent cx="718185" cy="365125"/>
+                <wp:extent cx="719455" cy="366395"/>
                 <wp:effectExtent l="0" t="0" r="0" b="0"/>
                 <wp:wrapNone/>
-                <wp:docPr id="7" name="Shape2"/>
+                <wp:docPr id="6" name="Shape2"/>
                 <a:graphic xmlns:a="http://schemas.openxmlformats.org/drawingml/2006/main">
                   <a:graphicData uri="http://schemas.microsoft.com/office/word/2010/wordprocessingShape">
                     <wps:wsp>
@@ -632,7 +585,7 @@
                       <wps:spPr>
                         <a:xfrm>
                           <a:off x="0" y="0"/>
-                          <a:ext cx="717480" cy="364320"/>
+                          <a:ext cx="718920" cy="365760"/>
                         </a:xfrm>
                         <a:prstGeom prst="rect">
                           <a:avLst/>
@@ -660,7 +613,7 @@
           </mc:Choice>
           <mc:Fallback>
             <w:pict>
-              <v:rect id="shape_0" ID="Shape2" stroked="t" style="position:absolute;margin-left:272.4pt;margin-top:141.35pt;width:56.45pt;height:28.65pt">
+              <v:rect id="shape_0" ID="Shape2" stroked="t" style="position:absolute;margin-left:272.4pt;margin-top:141.35pt;width:56.55pt;height:28.75pt">
                 <w10:wrap type="none"/>
                 <v:fill o:detectmouseclick="t" on="false"/>
                 <v:stroke color="#ed1c24" weight="73080" joinstyle="round" endcap="flat"/>
@@ -668,80 +621,19 @@
             </w:pict>
           </mc:Fallback>
         </mc:AlternateContent>
-      </w:r>
-    </w:p>
-    <w:p>
-      <w:pPr>
-        <w:pStyle w:val="TextBody"/>
-        <w:rPr>
-          <w:b w:val="false"/>
-          <w:b w:val="false"/>
-          <w:bCs w:val="false"/>
-        </w:rPr>
-      </w:pPr>
-      <w:r>
-        <w:rPr>
-          <w:b w:val="false"/>
-          <w:bCs w:val="false"/>
-        </w:rPr>
-        <w:t xml:space="preserve">4) Insert student </w:t>
-      </w:r>
-      <w:r>
-        <w:rPr>
-          <w:b/>
-          <w:bCs/>
-        </w:rPr>
-        <w:t>UPM-ID</w:t>
-      </w:r>
-      <w:r>
-        <w:rPr>
-          <w:b w:val="false"/>
-          <w:bCs w:val="false"/>
-        </w:rPr>
-        <w:t xml:space="preserve"> and </w:t>
-      </w:r>
-      <w:r>
-        <w:rPr>
-          <w:b/>
-          <w:bCs/>
-        </w:rPr>
-        <w:t xml:space="preserve">Password. </w:t>
-      </w:r>
-      <w:r>
-        <w:rPr>
-          <w:b w:val="false"/>
-          <w:bCs w:val="false"/>
-        </w:rPr>
-        <w:t>Click Login.</w:t>
-      </w:r>
-    </w:p>
-    <w:p>
-      <w:pPr>
-        <w:pStyle w:val="TextBody"/>
-        <w:rPr>
-          <w:b w:val="false"/>
-          <w:b w:val="false"/>
-          <w:bCs w:val="false"/>
-        </w:rPr>
-      </w:pPr>
-      <w:r>
-        <w:rPr>
-          <w:b w:val="false"/>
-          <w:bCs w:val="false"/>
-        </w:rPr>
         <w:drawing>
-          <wp:anchor behindDoc="0" distT="0" distB="0" distL="0" distR="0" simplePos="0" locked="0" layoutInCell="1" allowOverlap="1" relativeHeight="9">
+          <wp:anchor behindDoc="0" distT="0" distB="0" distL="0" distR="0" simplePos="0" locked="0" layoutInCell="1" allowOverlap="1" relativeHeight="7">
             <wp:simplePos x="0" y="0"/>
             <wp:positionH relativeFrom="column">
-              <wp:posOffset>1774825</wp:posOffset>
+              <wp:posOffset>1775460</wp:posOffset>
             </wp:positionH>
             <wp:positionV relativeFrom="paragraph">
-              <wp:posOffset>45720</wp:posOffset>
+              <wp:posOffset>38735</wp:posOffset>
             </wp:positionV>
-            <wp:extent cx="2633980" cy="2879090"/>
+            <wp:extent cx="2569845" cy="2626360"/>
             <wp:effectExtent l="0" t="0" r="0" b="0"/>
             <wp:wrapTopAndBottom/>
-            <wp:docPr id="8" name="Image4" descr=""/>
+            <wp:docPr id="7" name="Image3" descr=""/>
             <wp:cNvGraphicFramePr>
               <a:graphicFrameLocks xmlns:a="http://schemas.openxmlformats.org/drawingml/2006/main" noChangeAspect="1"/>
             </wp:cNvGraphicFramePr>
@@ -749,13 +641,13 @@
               <a:graphicData uri="http://schemas.openxmlformats.org/drawingml/2006/picture">
                 <pic:pic xmlns:pic="http://schemas.openxmlformats.org/drawingml/2006/picture">
                   <pic:nvPicPr>
-                    <pic:cNvPr id="8" name="Image4" descr=""/>
+                    <pic:cNvPr id="7" name="Image3" descr=""/>
                     <pic:cNvPicPr>
                       <a:picLocks noChangeAspect="1" noChangeArrowheads="1"/>
                     </pic:cNvPicPr>
                   </pic:nvPicPr>
                   <pic:blipFill>
-                    <a:blip r:embed="rId5"/>
+                    <a:blip r:embed="rId4"/>
                     <a:stretch>
                       <a:fillRect/>
                     </a:stretch>
@@ -763,7 +655,7 @@
                   <pic:spPr bwMode="auto">
                     <a:xfrm>
                       <a:off x="0" y="0"/>
-                      <a:ext cx="2633980" cy="2879090"/>
+                      <a:ext cx="2569845" cy="2626360"/>
                     </a:xfrm>
                     <a:prstGeom prst="rect">
                       <a:avLst/>
@@ -774,6 +666,67 @@
             </a:graphic>
           </wp:anchor>
         </w:drawing>
+      </w:r>
+    </w:p>
+    <w:p>
+      <w:pPr>
+        <w:pStyle w:val="TextBody"/>
+        <w:rPr>
+          <w:b w:val="false"/>
+          <w:b w:val="false"/>
+          <w:bCs w:val="false"/>
+        </w:rPr>
+      </w:pPr>
+      <w:r>
+        <w:rPr>
+          <w:b w:val="false"/>
+          <w:bCs w:val="false"/>
+        </w:rPr>
+        <w:t xml:space="preserve">4) Insert student </w:t>
+      </w:r>
+      <w:r>
+        <w:rPr>
+          <w:b/>
+          <w:bCs/>
+        </w:rPr>
+        <w:t>UPM-ID</w:t>
+      </w:r>
+      <w:r>
+        <w:rPr>
+          <w:b w:val="false"/>
+          <w:bCs w:val="false"/>
+        </w:rPr>
+        <w:t xml:space="preserve"> and </w:t>
+      </w:r>
+      <w:r>
+        <w:rPr>
+          <w:b/>
+          <w:bCs/>
+        </w:rPr>
+        <w:t xml:space="preserve">Password. </w:t>
+      </w:r>
+      <w:r>
+        <w:rPr>
+          <w:b w:val="false"/>
+          <w:bCs w:val="false"/>
+        </w:rPr>
+        <w:t>Click Login.</w:t>
+      </w:r>
+    </w:p>
+    <w:p>
+      <w:pPr>
+        <w:pStyle w:val="TextBody"/>
+        <w:rPr>
+          <w:b w:val="false"/>
+          <w:b w:val="false"/>
+          <w:bCs w:val="false"/>
+        </w:rPr>
+      </w:pPr>
+      <w:r>
+        <w:rPr>
+          <w:b w:val="false"/>
+          <w:bCs w:val="false"/>
+        </w:rPr>
         <mc:AlternateContent>
           <mc:Choice Requires="wps">
             <w:drawing>
@@ -785,10 +738,10 @@
                 <wp:positionV relativeFrom="paragraph">
                   <wp:posOffset>2239645</wp:posOffset>
                 </wp:positionV>
-                <wp:extent cx="2470150" cy="365125"/>
+                <wp:extent cx="2471420" cy="366395"/>
                 <wp:effectExtent l="0" t="0" r="0" b="0"/>
                 <wp:wrapNone/>
-                <wp:docPr id="9" name="Shape2"/>
+                <wp:docPr id="8" name="Shape2"/>
                 <a:graphic xmlns:a="http://schemas.openxmlformats.org/drawingml/2006/main">
                   <a:graphicData uri="http://schemas.microsoft.com/office/word/2010/wordprocessingShape">
                     <wps:wsp>
@@ -796,7 +749,7 @@
                       <wps:spPr>
                         <a:xfrm>
                           <a:off x="0" y="0"/>
-                          <a:ext cx="2469600" cy="364320"/>
+                          <a:ext cx="2470680" cy="365760"/>
                         </a:xfrm>
                         <a:prstGeom prst="rect">
                           <a:avLst/>
@@ -824,7 +777,7 @@
           </mc:Choice>
           <mc:Fallback>
             <w:pict>
-              <v:rect id="shape_0" ID="Shape2" stroked="t" style="position:absolute;margin-left:143.7pt;margin-top:176.35pt;width:194.4pt;height:28.65pt">
+              <v:rect id="shape_0" ID="Shape2" stroked="t" style="position:absolute;margin-left:143.7pt;margin-top:176.35pt;width:194.5pt;height:28.75pt">
                 <w10:wrap type="none"/>
                 <v:fill o:detectmouseclick="t" on="false"/>
                 <v:stroke color="#ed1c24" weight="73080" joinstyle="round" endcap="flat"/>
@@ -832,6 +785,51 @@
             </w:pict>
           </mc:Fallback>
         </mc:AlternateContent>
+        <w:drawing>
+          <wp:anchor behindDoc="0" distT="0" distB="0" distL="0" distR="0" simplePos="0" locked="0" layoutInCell="1" allowOverlap="1" relativeHeight="9">
+            <wp:simplePos x="0" y="0"/>
+            <wp:positionH relativeFrom="column">
+              <wp:posOffset>1774825</wp:posOffset>
+            </wp:positionH>
+            <wp:positionV relativeFrom="paragraph">
+              <wp:posOffset>45720</wp:posOffset>
+            </wp:positionV>
+            <wp:extent cx="2633980" cy="2879090"/>
+            <wp:effectExtent l="0" t="0" r="0" b="0"/>
+            <wp:wrapTopAndBottom/>
+            <wp:docPr id="9" name="Image4" descr=""/>
+            <wp:cNvGraphicFramePr>
+              <a:graphicFrameLocks xmlns:a="http://schemas.openxmlformats.org/drawingml/2006/main" noChangeAspect="1"/>
+            </wp:cNvGraphicFramePr>
+            <a:graphic xmlns:a="http://schemas.openxmlformats.org/drawingml/2006/main">
+              <a:graphicData uri="http://schemas.openxmlformats.org/drawingml/2006/picture">
+                <pic:pic xmlns:pic="http://schemas.openxmlformats.org/drawingml/2006/picture">
+                  <pic:nvPicPr>
+                    <pic:cNvPr id="9" name="Image4" descr=""/>
+                    <pic:cNvPicPr>
+                      <a:picLocks noChangeAspect="1" noChangeArrowheads="1"/>
+                    </pic:cNvPicPr>
+                  </pic:nvPicPr>
+                  <pic:blipFill>
+                    <a:blip r:embed="rId5"/>
+                    <a:stretch>
+                      <a:fillRect/>
+                    </a:stretch>
+                  </pic:blipFill>
+                  <pic:spPr bwMode="auto">
+                    <a:xfrm>
+                      <a:off x="0" y="0"/>
+                      <a:ext cx="2633980" cy="2879090"/>
+                    </a:xfrm>
+                    <a:prstGeom prst="rect">
+                      <a:avLst/>
+                    </a:prstGeom>
+                  </pic:spPr>
+                </pic:pic>
+              </a:graphicData>
+            </a:graphic>
+          </wp:anchor>
+        </w:drawing>
       </w:r>
     </w:p>
     <w:p>
@@ -888,21 +886,15 @@
     <w:p>
       <w:pPr>
         <w:pStyle w:val="TextBody"/>
-        <w:rPr>
-          <w:b/>
+        <w:rPr/>
+      </w:pPr>
+      <w:r>
+        <w:rPr>
           <w:b/>
           <w:bCs/>
           <w:sz w:val="48"/>
           <w:szCs w:val="48"/>
         </w:rPr>
-      </w:pPr>
-      <w:r>
-        <w:rPr>
-          <w:b/>
-          <w:bCs/>
-          <w:sz w:val="48"/>
-          <w:szCs w:val="48"/>
-        </w:rPr>
         <w:t>Subscribe to an API</w:t>
       </w:r>
     </w:p>
@@ -926,11 +918,7 @@
     <w:p>
       <w:pPr>
         <w:pStyle w:val="TextBody"/>
-        <w:rPr>
-          <w:b w:val="false"/>
-          <w:b w:val="false"/>
-          <w:bCs w:val="false"/>
-        </w:rPr>
+        <w:rPr/>
       </w:pPr>
       <w:r>
         <w:rPr>
@@ -1009,96 +997,31 @@
       </w:r>
       <w:r>
         <w:rPr/>
-        <w:t xml:space="preserve">Open the user menu (top right) . </w:t>
-      </w:r>
-      <w:r>
+        <w:t>Open the user menu (top right) . Click Applications.</w:t>
+      </w:r>
+    </w:p>
+    <w:p>
+      <w:pPr>
+        <w:pStyle w:val="TextBody"/>
         <w:rPr/>
-        <w:t>C</w:t>
-      </w:r>
+      </w:pPr>
       <w:r>
         <w:rPr/>
-        <w:t>lic</w:t>
-      </w:r>
-      <w:r>
-        <w:rPr/>
-        <w:t>k</w:t>
-      </w:r>
-      <w:r>
-        <w:rPr/>
-        <w:t xml:space="preserve"> </w:t>
-      </w:r>
-      <w:r>
-        <w:rPr/>
-        <w:t>Applications.</w:t>
-      </w:r>
-    </w:p>
-    <w:p>
-      <w:pPr>
-        <w:pStyle w:val="TextBody"/>
-        <w:rPr/>
-      </w:pPr>
-      <w:r>
-        <w:rPr/>
-        <w:drawing>
-          <wp:anchor behindDoc="0" distT="0" distB="0" distL="0" distR="0" simplePos="0" locked="0" layoutInCell="1" allowOverlap="1" relativeHeight="11">
-            <wp:simplePos x="0" y="0"/>
-            <wp:positionH relativeFrom="column">
-              <wp:align>center</wp:align>
-            </wp:positionH>
-            <wp:positionV relativeFrom="paragraph">
-              <wp:posOffset>635</wp:posOffset>
-            </wp:positionV>
-            <wp:extent cx="2377440" cy="2299335"/>
-            <wp:effectExtent l="0" t="0" r="0" b="0"/>
-            <wp:wrapTopAndBottom/>
-            <wp:docPr id="10" name="Image5" descr=""/>
-            <wp:cNvGraphicFramePr>
-              <a:graphicFrameLocks xmlns:a="http://schemas.openxmlformats.org/drawingml/2006/main" noChangeAspect="1"/>
-            </wp:cNvGraphicFramePr>
-            <a:graphic xmlns:a="http://schemas.openxmlformats.org/drawingml/2006/main">
-              <a:graphicData uri="http://schemas.openxmlformats.org/drawingml/2006/picture">
-                <pic:pic xmlns:pic="http://schemas.openxmlformats.org/drawingml/2006/picture">
-                  <pic:nvPicPr>
-                    <pic:cNvPr id="10" name="Image5" descr=""/>
-                    <pic:cNvPicPr>
-                      <a:picLocks noChangeAspect="1" noChangeArrowheads="1"/>
-                    </pic:cNvPicPr>
-                  </pic:nvPicPr>
-                  <pic:blipFill>
-                    <a:blip r:embed="rId7"/>
-                    <a:stretch>
-                      <a:fillRect/>
-                    </a:stretch>
-                  </pic:blipFill>
-                  <pic:spPr bwMode="auto">
-                    <a:xfrm>
-                      <a:off x="0" y="0"/>
-                      <a:ext cx="2377440" cy="2299335"/>
-                    </a:xfrm>
-                    <a:prstGeom prst="rect">
-                      <a:avLst/>
-                    </a:prstGeom>
-                  </pic:spPr>
-                </pic:pic>
-              </a:graphicData>
-            </a:graphic>
-          </wp:anchor>
-        </w:drawing>
         <mc:AlternateContent>
           <mc:Choice Requires="wps">
             <w:drawing>
               <wp:anchor behindDoc="0" distT="0" distB="0" distL="0" distR="0" simplePos="0" locked="0" layoutInCell="1" allowOverlap="1" relativeHeight="12">
                 <wp:simplePos x="0" y="0"/>
                 <wp:positionH relativeFrom="column">
-                  <wp:posOffset>2683510</wp:posOffset>
+                  <wp:posOffset>4799965</wp:posOffset>
                 </wp:positionH>
                 <wp:positionV relativeFrom="paragraph">
-                  <wp:posOffset>902335</wp:posOffset>
+                  <wp:posOffset>2289810</wp:posOffset>
                 </wp:positionV>
-                <wp:extent cx="1506220" cy="259715"/>
+                <wp:extent cx="25400" cy="48895"/>
                 <wp:effectExtent l="0" t="0" r="0" b="0"/>
                 <wp:wrapNone/>
-                <wp:docPr id="11" name="Shape3"/>
+                <wp:docPr id="10" name="Shape4"/>
                 <a:graphic xmlns:a="http://schemas.openxmlformats.org/drawingml/2006/main">
                   <a:graphicData uri="http://schemas.microsoft.com/office/word/2010/wordprocessingShape">
                     <wps:wsp>
@@ -1106,65 +1029,7 @@
                       <wps:spPr>
                         <a:xfrm>
                           <a:off x="0" y="0"/>
-                          <a:ext cx="1505520" cy="259200"/>
-                        </a:xfrm>
-                        <a:prstGeom prst="rect">
-                          <a:avLst/>
-                        </a:prstGeom>
-                        <a:noFill/>
-                        <a:ln w="73080">
-                          <a:solidFill>
-                            <a:srgbClr val="ed1c24"/>
-                          </a:solidFill>
-                          <a:round/>
-                        </a:ln>
-                      </wps:spPr>
-                      <wps:style>
-                        <a:lnRef idx="0"/>
-                        <a:fillRef idx="0"/>
-                        <a:effectRef idx="0"/>
-                        <a:fontRef idx="minor"/>
-                      </wps:style>
-                      <wps:bodyPr/>
-                    </wps:wsp>
-                  </a:graphicData>
-                </a:graphic>
-              </wp:anchor>
-            </w:drawing>
-          </mc:Choice>
-          <mc:Fallback>
-            <w:pict>
-              <v:rect id="shape_0" ID="Shape3" stroked="t" style="position:absolute;margin-left:211.3pt;margin-top:71.05pt;width:118.5pt;height:20.35pt">
-                <w10:wrap type="none"/>
-                <v:fill o:detectmouseclick="t" on="false"/>
-                <v:stroke color="#ed1c24" weight="73080" joinstyle="round" endcap="flat"/>
-              </v:rect>
-            </w:pict>
-          </mc:Fallback>
-        </mc:AlternateContent>
-        <mc:AlternateContent>
-          <mc:Choice Requires="wps">
-            <w:drawing>
-              <wp:anchor behindDoc="0" distT="0" distB="0" distL="0" distR="0" simplePos="0" locked="0" layoutInCell="1" allowOverlap="1" relativeHeight="13">
-                <wp:simplePos x="0" y="0"/>
-                <wp:positionH relativeFrom="column">
-                  <wp:posOffset>4799965</wp:posOffset>
-                </wp:positionH>
-                <wp:positionV relativeFrom="paragraph">
-                  <wp:posOffset>2289810</wp:posOffset>
-                </wp:positionV>
-                <wp:extent cx="24130" cy="47625"/>
-                <wp:effectExtent l="0" t="0" r="0" b="0"/>
-                <wp:wrapNone/>
-                <wp:docPr id="12" name="Shape4"/>
-                <a:graphic xmlns:a="http://schemas.openxmlformats.org/drawingml/2006/main">
-                  <a:graphicData uri="http://schemas.microsoft.com/office/word/2010/wordprocessingShape">
-                    <wps:wsp>
-                      <wps:cNvSpPr/>
-                      <wps:spPr>
-                        <a:xfrm>
-                          <a:off x="0" y="0"/>
-                          <a:ext cx="23400" cy="47160"/>
+                          <a:ext cx="24840" cy="48240"/>
                         </a:xfrm>
                         <a:prstGeom prst="rect">
                           <a:avLst/>
@@ -1193,47 +1058,1103 @@
           </mc:Choice>
           <mc:Fallback>
             <w:pict>
-              <v:rect id="shape_0" ID="Shape4" fillcolor="#729fcf" stroked="t" style="position:absolute;margin-left:377.95pt;margin-top:180.3pt;width:1.8pt;height:3.65pt">
+              <v:rect id="shape_0" ID="Shape4" fillcolor="#729fcf" stroked="t" style="position:absolute;margin-left:377.95pt;margin-top:180.3pt;width:1.9pt;height:3.75pt">
                 <w10:wrap type="none"/>
-                <v:fill o:detectmouseclick="t" color2="#8d6030"/>
+                <v:fill o:detectmouseclick="t" type="solid" color2="#8d6030"/>
                 <v:stroke color="#3465a4" joinstyle="round" endcap="flat"/>
               </v:rect>
             </w:pict>
           </mc:Fallback>
         </mc:AlternateContent>
-      </w:r>
-    </w:p>
-    <w:p>
-      <w:pPr>
-        <w:pStyle w:val="TextBody"/>
-        <w:rPr>
-          <w:b w:val="false"/>
-          <w:b w:val="false"/>
-          <w:bCs w:val="false"/>
-        </w:rPr>
-      </w:pPr>
-      <w:r>
-        <w:rPr>
-          <w:b w:val="false"/>
-          <w:bCs w:val="false"/>
-        </w:rPr>
-      </w:r>
-    </w:p>
-    <w:p>
-      <w:pPr>
-        <w:pStyle w:val="TextBody"/>
-        <w:rPr>
-          <w:b w:val="false"/>
-          <w:b w:val="false"/>
-          <w:bCs w:val="false"/>
-        </w:rPr>
-      </w:pPr>
-      <w:r>
-        <w:rPr>
-          <w:b w:val="false"/>
-          <w:bCs w:val="false"/>
-        </w:rPr>
-        <w:t xml:space="preserve">3) </w:t>
+        <w:drawing>
+          <wp:anchor behindDoc="0" distT="0" distB="0" distL="0" distR="0" simplePos="0" locked="0" layoutInCell="1" allowOverlap="1" relativeHeight="11">
+            <wp:simplePos x="0" y="0"/>
+            <wp:positionH relativeFrom="column">
+              <wp:align>center</wp:align>
+            </wp:positionH>
+            <wp:positionV relativeFrom="paragraph">
+              <wp:posOffset>635</wp:posOffset>
+            </wp:positionV>
+            <wp:extent cx="2377440" cy="2299335"/>
+            <wp:effectExtent l="0" t="0" r="0" b="0"/>
+            <wp:wrapTopAndBottom/>
+            <wp:docPr id="11" name="Image5" descr=""/>
+            <wp:cNvGraphicFramePr>
+              <a:graphicFrameLocks xmlns:a="http://schemas.openxmlformats.org/drawingml/2006/main" noChangeAspect="1"/>
+            </wp:cNvGraphicFramePr>
+            <a:graphic xmlns:a="http://schemas.openxmlformats.org/drawingml/2006/main">
+              <a:graphicData uri="http://schemas.openxmlformats.org/drawingml/2006/picture">
+                <pic:pic xmlns:pic="http://schemas.openxmlformats.org/drawingml/2006/picture">
+                  <pic:nvPicPr>
+                    <pic:cNvPr id="11" name="Image5" descr=""/>
+                    <pic:cNvPicPr>
+                      <a:picLocks noChangeAspect="1" noChangeArrowheads="1"/>
+                    </pic:cNvPicPr>
+                  </pic:nvPicPr>
+                  <pic:blipFill>
+                    <a:blip r:embed="rId7"/>
+                    <a:stretch>
+                      <a:fillRect/>
+                    </a:stretch>
+                  </pic:blipFill>
+                  <pic:spPr bwMode="auto">
+                    <a:xfrm>
+                      <a:off x="0" y="0"/>
+                      <a:ext cx="2377440" cy="2299335"/>
+                    </a:xfrm>
+                    <a:prstGeom prst="rect">
+                      <a:avLst/>
+                    </a:prstGeom>
+                  </pic:spPr>
+                </pic:pic>
+              </a:graphicData>
+            </a:graphic>
+          </wp:anchor>
+        </w:drawing>
+      </w:r>
+    </w:p>
+    <w:p>
+      <w:pPr>
+        <w:pStyle w:val="TextBody"/>
+        <w:rPr/>
+      </w:pPr>
+      <w:r>
+        <w:rPr>
+          <w:b w:val="false"/>
+          <w:bCs w:val="false"/>
+        </w:rPr>
+        <w:t>3) From the Applications screen, click (+) button to create new application that want to use the API.</w:t>
+      </w:r>
+    </w:p>
+    <w:p>
+      <w:pPr>
+        <w:pStyle w:val="TextBody"/>
+        <w:rPr/>
+      </w:pPr>
+      <w:r>
+        <w:rPr>
+          <w:b w:val="false"/>
+          <w:bCs w:val="false"/>
+        </w:rPr>
+        <w:t>4) Insert Application Name, Description and Type. Click Create.</w:t>
+        <w:br/>
+      </w:r>
+    </w:p>
+    <w:p>
+      <w:pPr>
+        <w:pStyle w:val="TextBody"/>
+        <w:rPr>
+          <w:b w:val="false"/>
+          <w:b w:val="false"/>
+          <w:bCs w:val="false"/>
+        </w:rPr>
+      </w:pPr>
+      <w:r>
+        <w:rPr>
+          <w:b w:val="false"/>
+          <w:bCs w:val="false"/>
+        </w:rPr>
+        <w:drawing>
+          <wp:anchor behindDoc="0" distT="0" distB="0" distL="0" distR="0" simplePos="0" locked="0" layoutInCell="1" allowOverlap="1" relativeHeight="13">
+            <wp:simplePos x="0" y="0"/>
+            <wp:positionH relativeFrom="column">
+              <wp:align>center</wp:align>
+            </wp:positionH>
+            <wp:positionV relativeFrom="paragraph">
+              <wp:posOffset>635</wp:posOffset>
+            </wp:positionV>
+            <wp:extent cx="2691130" cy="3169920"/>
+            <wp:effectExtent l="0" t="0" r="0" b="0"/>
+            <wp:wrapSquare wrapText="largest"/>
+            <wp:docPr id="12" name="Image6" descr=""/>
+            <wp:cNvGraphicFramePr>
+              <a:graphicFrameLocks xmlns:a="http://schemas.openxmlformats.org/drawingml/2006/main" noChangeAspect="1"/>
+            </wp:cNvGraphicFramePr>
+            <a:graphic xmlns:a="http://schemas.openxmlformats.org/drawingml/2006/main">
+              <a:graphicData uri="http://schemas.openxmlformats.org/drawingml/2006/picture">
+                <pic:pic xmlns:pic="http://schemas.openxmlformats.org/drawingml/2006/picture">
+                  <pic:nvPicPr>
+                    <pic:cNvPr id="12" name="Image6" descr=""/>
+                    <pic:cNvPicPr>
+                      <a:picLocks noChangeAspect="1" noChangeArrowheads="1"/>
+                    </pic:cNvPicPr>
+                  </pic:nvPicPr>
+                  <pic:blipFill>
+                    <a:blip r:embed="rId8"/>
+                    <a:stretch>
+                      <a:fillRect/>
+                    </a:stretch>
+                  </pic:blipFill>
+                  <pic:spPr bwMode="auto">
+                    <a:xfrm>
+                      <a:off x="0" y="0"/>
+                      <a:ext cx="2691130" cy="3169920"/>
+                    </a:xfrm>
+                    <a:prstGeom prst="rect">
+                      <a:avLst/>
+                    </a:prstGeom>
+                  </pic:spPr>
+                </pic:pic>
+              </a:graphicData>
+            </a:graphic>
+          </wp:anchor>
+        </w:drawing>
+      </w:r>
+    </w:p>
+    <w:p>
+      <w:pPr>
+        <w:pStyle w:val="TextBody"/>
+        <w:rPr>
+          <w:b w:val="false"/>
+          <w:b w:val="false"/>
+          <w:bCs w:val="false"/>
+        </w:rPr>
+      </w:pPr>
+      <w:r>
+        <w:rPr>
+          <w:b w:val="false"/>
+          <w:bCs w:val="false"/>
+        </w:rPr>
+      </w:r>
+    </w:p>
+    <w:p>
+      <w:pPr>
+        <w:pStyle w:val="TextBody"/>
+        <w:rPr>
+          <w:b w:val="false"/>
+          <w:b w:val="false"/>
+          <w:bCs w:val="false"/>
+        </w:rPr>
+      </w:pPr>
+      <w:r>
+        <w:rPr>
+          <w:b w:val="false"/>
+          <w:bCs w:val="false"/>
+        </w:rPr>
+      </w:r>
+    </w:p>
+    <w:p>
+      <w:pPr>
+        <w:pStyle w:val="TextBody"/>
+        <w:rPr>
+          <w:b w:val="false"/>
+          <w:b w:val="false"/>
+          <w:bCs w:val="false"/>
+        </w:rPr>
+      </w:pPr>
+      <w:r>
+        <w:rPr>
+          <w:b w:val="false"/>
+          <w:bCs w:val="false"/>
+        </w:rPr>
+      </w:r>
+    </w:p>
+    <w:p>
+      <w:pPr>
+        <w:pStyle w:val="TextBody"/>
+        <w:rPr>
+          <w:b w:val="false"/>
+          <w:b w:val="false"/>
+          <w:bCs w:val="false"/>
+        </w:rPr>
+      </w:pPr>
+      <w:r>
+        <w:rPr>
+          <w:b w:val="false"/>
+          <w:bCs w:val="false"/>
+        </w:rPr>
+      </w:r>
+    </w:p>
+    <w:p>
+      <w:pPr>
+        <w:pStyle w:val="TextBody"/>
+        <w:rPr>
+          <w:b w:val="false"/>
+          <w:b w:val="false"/>
+          <w:bCs w:val="false"/>
+        </w:rPr>
+      </w:pPr>
+      <w:r>
+        <w:rPr>
+          <w:b w:val="false"/>
+          <w:bCs w:val="false"/>
+        </w:rPr>
+      </w:r>
+    </w:p>
+    <w:p>
+      <w:pPr>
+        <w:pStyle w:val="TextBody"/>
+        <w:rPr>
+          <w:b w:val="false"/>
+          <w:b w:val="false"/>
+          <w:bCs w:val="false"/>
+        </w:rPr>
+      </w:pPr>
+      <w:r>
+        <w:rPr>
+          <w:b w:val="false"/>
+          <w:bCs w:val="false"/>
+        </w:rPr>
+      </w:r>
+    </w:p>
+    <w:p>
+      <w:pPr>
+        <w:pStyle w:val="TextBody"/>
+        <w:rPr>
+          <w:b w:val="false"/>
+          <w:b w:val="false"/>
+          <w:bCs w:val="false"/>
+        </w:rPr>
+      </w:pPr>
+      <w:r>
+        <w:rPr>
+          <w:b w:val="false"/>
+          <w:bCs w:val="false"/>
+        </w:rPr>
+      </w:r>
+    </w:p>
+    <w:p>
+      <w:pPr>
+        <w:pStyle w:val="TextBody"/>
+        <w:rPr>
+          <w:b w:val="false"/>
+          <w:b w:val="false"/>
+          <w:bCs w:val="false"/>
+        </w:rPr>
+      </w:pPr>
+      <w:r>
+        <w:rPr>
+          <w:b w:val="false"/>
+          <w:bCs w:val="false"/>
+        </w:rPr>
+      </w:r>
+    </w:p>
+    <w:p>
+      <w:pPr>
+        <w:pStyle w:val="TextBody"/>
+        <w:rPr>
+          <w:b w:val="false"/>
+          <w:b w:val="false"/>
+          <w:bCs w:val="false"/>
+        </w:rPr>
+      </w:pPr>
+      <w:r>
+        <w:rPr>
+          <w:b w:val="false"/>
+          <w:bCs w:val="false"/>
+        </w:rPr>
+      </w:r>
+    </w:p>
+    <w:p>
+      <w:pPr>
+        <w:pStyle w:val="TextBody"/>
+        <w:rPr>
+          <w:b w:val="false"/>
+          <w:b w:val="false"/>
+          <w:bCs w:val="false"/>
+        </w:rPr>
+      </w:pPr>
+      <w:r>
+        <w:rPr>
+          <w:b w:val="false"/>
+          <w:bCs w:val="false"/>
+        </w:rPr>
+      </w:r>
+    </w:p>
+    <w:p>
+      <w:pPr>
+        <w:pStyle w:val="TextBody"/>
+        <w:rPr>
+          <w:b w:val="false"/>
+          <w:b w:val="false"/>
+          <w:bCs w:val="false"/>
+        </w:rPr>
+      </w:pPr>
+      <w:r>
+        <w:drawing>
+          <wp:anchor behindDoc="0" distT="0" distB="0" distL="0" distR="0" simplePos="0" locked="0" layoutInCell="1" allowOverlap="1" relativeHeight="14">
+            <wp:simplePos x="0" y="0"/>
+            <wp:positionH relativeFrom="column">
+              <wp:posOffset>1376045</wp:posOffset>
+            </wp:positionH>
+            <wp:positionV relativeFrom="paragraph">
+              <wp:posOffset>346075</wp:posOffset>
+            </wp:positionV>
+            <wp:extent cx="3141980" cy="2603500"/>
+            <wp:effectExtent l="0" t="0" r="0" b="0"/>
+            <wp:wrapSquare wrapText="largest"/>
+            <wp:docPr id="13" name="Image7" descr=""/>
+            <wp:cNvGraphicFramePr>
+              <a:graphicFrameLocks xmlns:a="http://schemas.openxmlformats.org/drawingml/2006/main" noChangeAspect="1"/>
+            </wp:cNvGraphicFramePr>
+            <a:graphic xmlns:a="http://schemas.openxmlformats.org/drawingml/2006/main">
+              <a:graphicData uri="http://schemas.openxmlformats.org/drawingml/2006/picture">
+                <pic:pic xmlns:pic="http://schemas.openxmlformats.org/drawingml/2006/picture">
+                  <pic:nvPicPr>
+                    <pic:cNvPr id="13" name="Image7" descr=""/>
+                    <pic:cNvPicPr>
+                      <a:picLocks noChangeAspect="1" noChangeArrowheads="1"/>
+                    </pic:cNvPicPr>
+                  </pic:nvPicPr>
+                  <pic:blipFill>
+                    <a:blip r:embed="rId9"/>
+                    <a:stretch>
+                      <a:fillRect/>
+                    </a:stretch>
+                  </pic:blipFill>
+                  <pic:spPr bwMode="auto">
+                    <a:xfrm>
+                      <a:off x="0" y="0"/>
+                      <a:ext cx="3141980" cy="2603500"/>
+                    </a:xfrm>
+                    <a:prstGeom prst="rect">
+                      <a:avLst/>
+                    </a:prstGeom>
+                  </pic:spPr>
+                </pic:pic>
+              </a:graphicData>
+            </a:graphic>
+          </wp:anchor>
+        </w:drawing>
+      </w:r>
+      <w:r>
+        <w:rPr>
+          <w:b w:val="false"/>
+          <w:bCs w:val="false"/>
+        </w:rPr>
+        <w:t>5</w:t>
+      </w:r>
+      <w:r>
+        <w:rPr>
+          <w:b w:val="false"/>
+          <w:bCs w:val="false"/>
+        </w:rPr>
+        <w:t>) To check your list of created application. On the left, Click Application.</w:t>
+      </w:r>
+    </w:p>
+    <w:p>
+      <w:pPr>
+        <w:pStyle w:val="TextBody"/>
+        <w:rPr>
+          <w:b w:val="false"/>
+          <w:b w:val="false"/>
+          <w:bCs w:val="false"/>
+        </w:rPr>
+      </w:pPr>
+      <w:r>
+        <w:rPr>
+          <w:b w:val="false"/>
+          <w:bCs w:val="false"/>
+        </w:rPr>
+      </w:r>
+    </w:p>
+    <w:p>
+      <w:pPr>
+        <w:pStyle w:val="TextBody"/>
+        <w:rPr>
+          <w:b w:val="false"/>
+          <w:b w:val="false"/>
+          <w:bCs w:val="false"/>
+        </w:rPr>
+      </w:pPr>
+      <w:r>
+        <w:rPr>
+          <w:b w:val="false"/>
+          <w:bCs w:val="false"/>
+        </w:rPr>
+      </w:r>
+    </w:p>
+    <w:p>
+      <w:pPr>
+        <w:pStyle w:val="TextBody"/>
+        <w:rPr>
+          <w:b w:val="false"/>
+          <w:b w:val="false"/>
+          <w:bCs w:val="false"/>
+        </w:rPr>
+      </w:pPr>
+      <w:r>
+        <w:rPr>
+          <w:b w:val="false"/>
+          <w:bCs w:val="false"/>
+        </w:rPr>
+        <mc:AlternateContent>
+          <mc:Choice Requires="wps">
+            <w:drawing>
+              <wp:anchor behindDoc="0" distT="0" distB="0" distL="0" distR="0" simplePos="0" locked="0" layoutInCell="1" allowOverlap="1" relativeHeight="15">
+                <wp:simplePos x="0" y="0"/>
+                <wp:positionH relativeFrom="column">
+                  <wp:posOffset>-3141980</wp:posOffset>
+                </wp:positionH>
+                <wp:positionV relativeFrom="paragraph">
+                  <wp:posOffset>-99695</wp:posOffset>
+                </wp:positionV>
+                <wp:extent cx="951865" cy="258445"/>
+                <wp:effectExtent l="0" t="0" r="0" b="0"/>
+                <wp:wrapNone/>
+                <wp:docPr id="14" name="Shape5"/>
+                <a:graphic xmlns:a="http://schemas.openxmlformats.org/drawingml/2006/main">
+                  <a:graphicData uri="http://schemas.microsoft.com/office/word/2010/wordprocessingShape">
+                    <wps:wsp>
+                      <wps:cNvSpPr/>
+                      <wps:spPr>
+                        <a:xfrm>
+                          <a:off x="0" y="0"/>
+                          <a:ext cx="951120" cy="257760"/>
+                        </a:xfrm>
+                        <a:prstGeom prst="rect">
+                          <a:avLst/>
+                        </a:prstGeom>
+                        <a:noFill/>
+                        <a:ln w="36720">
+                          <a:solidFill>
+                            <a:srgbClr val="ed1c24"/>
+                          </a:solidFill>
+                          <a:round/>
+                        </a:ln>
+                      </wps:spPr>
+                      <wps:style>
+                        <a:lnRef idx="0"/>
+                        <a:fillRef idx="0"/>
+                        <a:effectRef idx="0"/>
+                        <a:fontRef idx="minor"/>
+                      </wps:style>
+                      <wps:bodyPr/>
+                    </wps:wsp>
+                  </a:graphicData>
+                </a:graphic>
+              </wp:anchor>
+            </w:drawing>
+          </mc:Choice>
+          <mc:Fallback>
+            <w:pict>
+              <v:rect id="shape_0" ID="Shape5" stroked="t" style="position:absolute;margin-left:-247.4pt;margin-top:-7.85pt;width:74.85pt;height:20.25pt">
+                <w10:wrap type="none"/>
+                <v:fill o:detectmouseclick="t" on="false"/>
+                <v:stroke color="#ed1c24" weight="36720" joinstyle="round" endcap="flat"/>
+              </v:rect>
+            </w:pict>
+          </mc:Fallback>
+        </mc:AlternateContent>
+      </w:r>
+    </w:p>
+    <w:p>
+      <w:pPr>
+        <w:pStyle w:val="TextBody"/>
+        <w:rPr>
+          <w:b w:val="false"/>
+          <w:b w:val="false"/>
+          <w:bCs w:val="false"/>
+        </w:rPr>
+      </w:pPr>
+      <w:r>
+        <w:rPr>
+          <w:b w:val="false"/>
+          <w:bCs w:val="false"/>
+        </w:rPr>
+        <w:t xml:space="preserve"> </w:t>
+      </w:r>
+    </w:p>
+    <w:p>
+      <w:pPr>
+        <w:pStyle w:val="TextBody"/>
+        <w:rPr>
+          <w:b w:val="false"/>
+          <w:b w:val="false"/>
+          <w:bCs w:val="false"/>
+        </w:rPr>
+      </w:pPr>
+      <w:r>
+        <w:rPr>
+          <w:b w:val="false"/>
+          <w:bCs w:val="false"/>
+        </w:rPr>
+      </w:r>
+    </w:p>
+    <w:p>
+      <w:pPr>
+        <w:pStyle w:val="TextBody"/>
+        <w:rPr>
+          <w:b w:val="false"/>
+          <w:b w:val="false"/>
+          <w:bCs w:val="false"/>
+        </w:rPr>
+      </w:pPr>
+      <w:r>
+        <w:rPr>
+          <w:b w:val="false"/>
+          <w:bCs w:val="false"/>
+        </w:rPr>
+      </w:r>
+    </w:p>
+    <w:p>
+      <w:pPr>
+        <w:pStyle w:val="TextBody"/>
+        <w:rPr>
+          <w:b w:val="false"/>
+          <w:b w:val="false"/>
+          <w:bCs w:val="false"/>
+        </w:rPr>
+      </w:pPr>
+      <w:r>
+        <w:rPr>
+          <w:b w:val="false"/>
+          <w:bCs w:val="false"/>
+        </w:rPr>
+      </w:r>
+    </w:p>
+    <w:p>
+      <w:pPr>
+        <w:pStyle w:val="TextBody"/>
+        <w:rPr>
+          <w:b w:val="false"/>
+          <w:b w:val="false"/>
+          <w:bCs w:val="false"/>
+        </w:rPr>
+      </w:pPr>
+      <w:r>
+        <w:rPr>
+          <w:b w:val="false"/>
+          <w:bCs w:val="false"/>
+        </w:rPr>
+      </w:r>
+    </w:p>
+    <w:p>
+      <w:pPr>
+        <w:pStyle w:val="TextBody"/>
+        <w:rPr>
+          <w:b w:val="false"/>
+          <w:b w:val="false"/>
+          <w:bCs w:val="false"/>
+        </w:rPr>
+      </w:pPr>
+      <w:r>
+        <w:rPr>
+          <w:b w:val="false"/>
+          <w:bCs w:val="false"/>
+        </w:rPr>
+      </w:r>
+    </w:p>
+    <w:p>
+      <w:pPr>
+        <w:pStyle w:val="TextBody"/>
+        <w:rPr>
+          <w:b w:val="false"/>
+          <w:b w:val="false"/>
+          <w:bCs w:val="false"/>
+        </w:rPr>
+      </w:pPr>
+      <w:r>
+        <w:rPr>
+          <w:b w:val="false"/>
+          <w:bCs w:val="false"/>
+        </w:rPr>
+      </w:r>
+    </w:p>
+    <w:p>
+      <w:pPr>
+        <w:pStyle w:val="TextBody"/>
+        <w:rPr>
+          <w:b w:val="false"/>
+          <w:b w:val="false"/>
+          <w:bCs w:val="false"/>
+        </w:rPr>
+      </w:pPr>
+      <w:r>
+        <w:rPr>
+          <w:b w:val="false"/>
+          <w:bCs w:val="false"/>
+        </w:rPr>
+        <w:t>6) Click API gallery.</w:t>
+      </w:r>
+    </w:p>
+    <w:p>
+      <w:pPr>
+        <w:pStyle w:val="TextBody"/>
+        <w:rPr>
+          <w:b w:val="false"/>
+          <w:b w:val="false"/>
+          <w:bCs w:val="false"/>
+        </w:rPr>
+      </w:pPr>
+      <w:r>
+        <w:drawing>
+          <wp:anchor behindDoc="0" distT="0" distB="0" distL="0" distR="0" simplePos="0" locked="0" layoutInCell="1" allowOverlap="1" relativeHeight="16">
+            <wp:simplePos x="0" y="0"/>
+            <wp:positionH relativeFrom="column">
+              <wp:posOffset>1261745</wp:posOffset>
+            </wp:positionH>
+            <wp:positionV relativeFrom="paragraph">
+              <wp:posOffset>469900</wp:posOffset>
+            </wp:positionV>
+            <wp:extent cx="3597275" cy="1836420"/>
+            <wp:effectExtent l="0" t="0" r="0" b="0"/>
+            <wp:wrapTopAndBottom/>
+            <wp:docPr id="15" name="Image8" descr=""/>
+            <wp:cNvGraphicFramePr>
+              <a:graphicFrameLocks xmlns:a="http://schemas.openxmlformats.org/drawingml/2006/main" noChangeAspect="1"/>
+            </wp:cNvGraphicFramePr>
+            <a:graphic xmlns:a="http://schemas.openxmlformats.org/drawingml/2006/main">
+              <a:graphicData uri="http://schemas.openxmlformats.org/drawingml/2006/picture">
+                <pic:pic xmlns:pic="http://schemas.openxmlformats.org/drawingml/2006/picture">
+                  <pic:nvPicPr>
+                    <pic:cNvPr id="15" name="Image8" descr=""/>
+                    <pic:cNvPicPr>
+                      <a:picLocks noChangeAspect="1" noChangeArrowheads="1"/>
+                    </pic:cNvPicPr>
+                  </pic:nvPicPr>
+                  <pic:blipFill>
+                    <a:blip r:embed="rId10"/>
+                    <a:stretch>
+                      <a:fillRect/>
+                    </a:stretch>
+                  </pic:blipFill>
+                  <pic:spPr bwMode="auto">
+                    <a:xfrm>
+                      <a:off x="0" y="0"/>
+                      <a:ext cx="3597275" cy="1836420"/>
+                    </a:xfrm>
+                    <a:prstGeom prst="rect">
+                      <a:avLst/>
+                    </a:prstGeom>
+                  </pic:spPr>
+                </pic:pic>
+              </a:graphicData>
+            </a:graphic>
+          </wp:anchor>
+        </w:drawing>
+      </w:r>
+      <w:r>
+        <w:rPr>
+          <w:b w:val="false"/>
+          <w:bCs w:val="false"/>
+        </w:rPr>
+        <w:t>7</w:t>
+      </w:r>
+      <w:r>
+        <w:rPr>
+          <w:b w:val="false"/>
+          <w:bCs w:val="false"/>
+        </w:rPr>
+        <w:t>) Click on API you want to use. Example: Azure Face API</w:t>
+      </w:r>
+    </w:p>
+    <w:p>
+      <w:pPr>
+        <w:pStyle w:val="TextBody"/>
+        <w:rPr>
+          <w:b w:val="false"/>
+          <w:b w:val="false"/>
+          <w:bCs w:val="false"/>
+        </w:rPr>
+      </w:pPr>
+      <w:r>
+        <w:rPr>
+          <w:b w:val="false"/>
+          <w:bCs w:val="false"/>
+        </w:rPr>
+      </w:r>
+    </w:p>
+    <w:p>
+      <w:pPr>
+        <w:pStyle w:val="TextBody"/>
+        <w:rPr>
+          <w:b w:val="false"/>
+          <w:b w:val="false"/>
+          <w:bCs w:val="false"/>
+        </w:rPr>
+      </w:pPr>
+      <w:r>
+        <w:rPr>
+          <w:b w:val="false"/>
+          <w:bCs w:val="false"/>
+        </w:rPr>
+        <w:t>8) Click on Subscribe button.</w:t>
+      </w:r>
+    </w:p>
+    <w:p>
+      <w:pPr>
+        <w:pStyle w:val="TextBody"/>
+        <w:rPr>
+          <w:b w:val="false"/>
+          <w:b w:val="false"/>
+          <w:bCs w:val="false"/>
+        </w:rPr>
+      </w:pPr>
+      <w:r>
+        <w:rPr>
+          <w:b w:val="false"/>
+          <w:bCs w:val="false"/>
+        </w:rPr>
+        <w:drawing>
+          <wp:anchor behindDoc="0" distT="0" distB="0" distL="0" distR="0" simplePos="0" locked="0" layoutInCell="1" allowOverlap="1" relativeHeight="17">
+            <wp:simplePos x="0" y="0"/>
+            <wp:positionH relativeFrom="column">
+              <wp:posOffset>2256790</wp:posOffset>
+            </wp:positionH>
+            <wp:positionV relativeFrom="paragraph">
+              <wp:posOffset>-112395</wp:posOffset>
+            </wp:positionV>
+            <wp:extent cx="1607185" cy="2073275"/>
+            <wp:effectExtent l="0" t="0" r="0" b="0"/>
+            <wp:wrapSquare wrapText="largest"/>
+            <wp:docPr id="16" name="Image9" descr=""/>
+            <wp:cNvGraphicFramePr>
+              <a:graphicFrameLocks xmlns:a="http://schemas.openxmlformats.org/drawingml/2006/main" noChangeAspect="1"/>
+            </wp:cNvGraphicFramePr>
+            <a:graphic xmlns:a="http://schemas.openxmlformats.org/drawingml/2006/main">
+              <a:graphicData uri="http://schemas.openxmlformats.org/drawingml/2006/picture">
+                <pic:pic xmlns:pic="http://schemas.openxmlformats.org/drawingml/2006/picture">
+                  <pic:nvPicPr>
+                    <pic:cNvPr id="16" name="Image9" descr=""/>
+                    <pic:cNvPicPr>
+                      <a:picLocks noChangeAspect="1" noChangeArrowheads="1"/>
+                    </pic:cNvPicPr>
+                  </pic:nvPicPr>
+                  <pic:blipFill>
+                    <a:blip r:embed="rId11"/>
+                    <a:stretch>
+                      <a:fillRect/>
+                    </a:stretch>
+                  </pic:blipFill>
+                  <pic:spPr bwMode="auto">
+                    <a:xfrm>
+                      <a:off x="0" y="0"/>
+                      <a:ext cx="1607185" cy="2073275"/>
+                    </a:xfrm>
+                    <a:prstGeom prst="rect">
+                      <a:avLst/>
+                    </a:prstGeom>
+                  </pic:spPr>
+                </pic:pic>
+              </a:graphicData>
+            </a:graphic>
+          </wp:anchor>
+        </w:drawing>
+      </w:r>
+    </w:p>
+    <w:p>
+      <w:pPr>
+        <w:pStyle w:val="TextBody"/>
+        <w:rPr>
+          <w:b w:val="false"/>
+          <w:b w:val="false"/>
+          <w:bCs w:val="false"/>
+        </w:rPr>
+      </w:pPr>
+      <w:r>
+        <w:rPr>
+          <w:b w:val="false"/>
+          <w:bCs w:val="false"/>
+        </w:rPr>
+      </w:r>
+    </w:p>
+    <w:p>
+      <w:pPr>
+        <w:pStyle w:val="TextBody"/>
+        <w:rPr>
+          <w:b w:val="false"/>
+          <w:b w:val="false"/>
+          <w:bCs w:val="false"/>
+        </w:rPr>
+      </w:pPr>
+      <w:r>
+        <w:rPr>
+          <w:b w:val="false"/>
+          <w:bCs w:val="false"/>
+        </w:rPr>
+      </w:r>
+    </w:p>
+    <w:p>
+      <w:pPr>
+        <w:pStyle w:val="TextBody"/>
+        <w:rPr>
+          <w:b w:val="false"/>
+          <w:b w:val="false"/>
+          <w:bCs w:val="false"/>
+        </w:rPr>
+      </w:pPr>
+      <w:r>
+        <w:rPr>
+          <w:b w:val="false"/>
+          <w:bCs w:val="false"/>
+        </w:rPr>
+      </w:r>
+    </w:p>
+    <w:p>
+      <w:pPr>
+        <w:pStyle w:val="TextBody"/>
+        <w:rPr>
+          <w:b w:val="false"/>
+          <w:b w:val="false"/>
+          <w:bCs w:val="false"/>
+        </w:rPr>
+      </w:pPr>
+      <w:r>
+        <w:rPr>
+          <w:b w:val="false"/>
+          <w:bCs w:val="false"/>
+        </w:rPr>
+      </w:r>
+    </w:p>
+    <w:p>
+      <w:pPr>
+        <w:pStyle w:val="TextBody"/>
+        <w:rPr>
+          <w:b w:val="false"/>
+          <w:b w:val="false"/>
+          <w:bCs w:val="false"/>
+        </w:rPr>
+      </w:pPr>
+      <w:r>
+        <w:rPr>
+          <w:b w:val="false"/>
+          <w:bCs w:val="false"/>
+        </w:rPr>
+      </w:r>
+    </w:p>
+    <w:p>
+      <w:pPr>
+        <w:pStyle w:val="TextBody"/>
+        <w:rPr>
+          <w:b w:val="false"/>
+          <w:b w:val="false"/>
+          <w:bCs w:val="false"/>
+        </w:rPr>
+      </w:pPr>
+      <w:r>
+        <w:rPr>
+          <w:b w:val="false"/>
+          <w:bCs w:val="false"/>
+        </w:rPr>
+      </w:r>
+    </w:p>
+    <w:p>
+      <w:pPr>
+        <w:pStyle w:val="TextBody"/>
+        <w:rPr>
+          <w:b w:val="false"/>
+          <w:b w:val="false"/>
+          <w:bCs w:val="false"/>
+        </w:rPr>
+      </w:pPr>
+      <w:r>
+        <w:rPr>
+          <w:b w:val="false"/>
+          <w:bCs w:val="false"/>
+        </w:rPr>
+      </w:r>
+    </w:p>
+    <w:p>
+      <w:pPr>
+        <w:pStyle w:val="TextBody"/>
+        <w:rPr>
+          <w:b w:val="false"/>
+          <w:b w:val="false"/>
+          <w:bCs w:val="false"/>
+        </w:rPr>
+      </w:pPr>
+      <w:r>
+        <w:rPr>
+          <w:b w:val="false"/>
+          <w:bCs w:val="false"/>
+        </w:rPr>
+        <w:t>9) Select Application you have created. Click on Subscribe.</w:t>
+      </w:r>
+    </w:p>
+    <w:p>
+      <w:pPr>
+        <w:pStyle w:val="TextBody"/>
+        <w:rPr>
+          <w:b w:val="false"/>
+          <w:b w:val="false"/>
+          <w:bCs w:val="false"/>
+        </w:rPr>
+      </w:pPr>
+      <w:r>
+        <w:rPr>
+          <w:b w:val="false"/>
+          <w:bCs w:val="false"/>
+        </w:rPr>
+        <w:t>10) Optional – enter some comment..</w:t>
+      </w:r>
+    </w:p>
+    <w:p>
+      <w:pPr>
+        <w:pStyle w:val="TextBody"/>
+        <w:rPr>
+          <w:b w:val="false"/>
+          <w:b w:val="false"/>
+          <w:bCs w:val="false"/>
+        </w:rPr>
+      </w:pPr>
+      <w:r>
+        <w:rPr>
+          <w:b w:val="false"/>
+          <w:bCs w:val="false"/>
+        </w:rPr>
+        <w:t>11)  Use the API key to call the API.</w:t>
+      </w:r>
+    </w:p>
+    <w:p>
+      <w:pPr>
+        <w:pStyle w:val="TextBody"/>
+        <w:rPr>
+          <w:b w:val="false"/>
+          <w:b w:val="false"/>
+          <w:bCs w:val="false"/>
+        </w:rPr>
+      </w:pPr>
+      <w:r>
+        <w:rPr>
+          <w:b w:val="false"/>
+          <w:bCs w:val="false"/>
+        </w:rPr>
+        <w:t>API URL:</w:t>
+      </w:r>
+    </w:p>
+    <w:p>
+      <w:pPr>
+        <w:pStyle w:val="TextBody"/>
+        <w:rPr>
+          <w:b w:val="false"/>
+          <w:b w:val="false"/>
+          <w:bCs w:val="false"/>
+        </w:rPr>
+      </w:pPr>
+      <w:r>
+        <w:rPr>
+          <w:b w:val="false"/>
+          <w:bCs w:val="false"/>
+        </w:rPr>
+        <w:t>http://imsyafiq.xyz:8082/&lt;API&gt;</w:t>
+      </w:r>
+    </w:p>
+    <w:p>
+      <w:pPr>
+        <w:pStyle w:val="TextBody"/>
+        <w:rPr>
+          <w:b w:val="false"/>
+          <w:b w:val="false"/>
+          <w:bCs w:val="false"/>
+        </w:rPr>
+      </w:pPr>
+      <w:r>
+        <w:rPr>
+          <w:b w:val="false"/>
+          <w:bCs w:val="false"/>
+        </w:rPr>
+        <w:t>API Request Header:</w:t>
+      </w:r>
+    </w:p>
+    <w:p>
+      <w:pPr>
+        <w:pStyle w:val="TextBody"/>
+        <w:rPr>
+          <w:b w:val="false"/>
+          <w:b w:val="false"/>
+          <w:bCs w:val="false"/>
+        </w:rPr>
+      </w:pPr>
+      <w:r>
+        <w:rPr>
+          <w:b w:val="false"/>
+          <w:bCs w:val="false"/>
+        </w:rPr>
+        <w:t>X-Gravitee-Api-Key: &lt;API Key&gt;</w:t>
+      </w:r>
+    </w:p>
+    <w:p>
+      <w:pPr>
+        <w:pStyle w:val="TextBody"/>
+        <w:rPr>
+          <w:b w:val="false"/>
+          <w:b w:val="false"/>
+          <w:bCs w:val="false"/>
+        </w:rPr>
+      </w:pPr>
+      <w:r>
+        <w:rPr>
+          <w:b w:val="false"/>
+          <w:bCs w:val="false"/>
+        </w:rPr>
+        <w:drawing>
+          <wp:anchor behindDoc="0" distT="0" distB="0" distL="0" distR="0" simplePos="0" locked="0" layoutInCell="1" allowOverlap="1" relativeHeight="18">
+            <wp:simplePos x="0" y="0"/>
+            <wp:positionH relativeFrom="column">
+              <wp:posOffset>1235075</wp:posOffset>
+            </wp:positionH>
+            <wp:positionV relativeFrom="paragraph">
+              <wp:posOffset>-8890</wp:posOffset>
+            </wp:positionV>
+            <wp:extent cx="3649980" cy="1920875"/>
+            <wp:effectExtent l="0" t="0" r="0" b="0"/>
+            <wp:wrapSquare wrapText="largest"/>
+            <wp:docPr id="17" name="Image10" descr=""/>
+            <wp:cNvGraphicFramePr>
+              <a:graphicFrameLocks xmlns:a="http://schemas.openxmlformats.org/drawingml/2006/main" noChangeAspect="1"/>
+            </wp:cNvGraphicFramePr>
+            <a:graphic xmlns:a="http://schemas.openxmlformats.org/drawingml/2006/main">
+              <a:graphicData uri="http://schemas.openxmlformats.org/drawingml/2006/picture">
+                <pic:pic xmlns:pic="http://schemas.openxmlformats.org/drawingml/2006/picture">
+                  <pic:nvPicPr>
+                    <pic:cNvPr id="17" name="Image10" descr=""/>
+                    <pic:cNvPicPr>
+                      <a:picLocks noChangeAspect="1" noChangeArrowheads="1"/>
+                    </pic:cNvPicPr>
+                  </pic:nvPicPr>
+                  <pic:blipFill>
+                    <a:blip r:embed="rId12"/>
+                    <a:stretch>
+                      <a:fillRect/>
+                    </a:stretch>
+                  </pic:blipFill>
+                  <pic:spPr bwMode="auto">
+                    <a:xfrm>
+                      <a:off x="0" y="0"/>
+                      <a:ext cx="3649980" cy="1920875"/>
+                    </a:xfrm>
+                    <a:prstGeom prst="rect">
+                      <a:avLst/>
+                    </a:prstGeom>
+                  </pic:spPr>
+                </pic:pic>
+              </a:graphicData>
+            </a:graphic>
+          </wp:anchor>
+        </w:drawing>
+      </w:r>
+    </w:p>
+    <w:p>
+      <w:pPr>
+        <w:pStyle w:val="TextBody"/>
+        <w:rPr>
+          <w:b w:val="false"/>
+          <w:b w:val="false"/>
+          <w:bCs w:val="false"/>
+        </w:rPr>
+      </w:pPr>
+      <w:r>
+        <w:rPr>
+          <w:b w:val="false"/>
+          <w:bCs w:val="false"/>
+        </w:rPr>
+      </w:r>
+    </w:p>
+    <w:p>
+      <w:pPr>
+        <w:pStyle w:val="TextBody"/>
+        <w:rPr>
+          <w:b w:val="false"/>
+          <w:b w:val="false"/>
+          <w:bCs w:val="false"/>
+        </w:rPr>
+      </w:pPr>
+      <w:r>
+        <w:rPr>
+          <w:b w:val="false"/>
+          <w:bCs w:val="false"/>
+        </w:rPr>
       </w:r>
     </w:p>
     <w:p>
@@ -1324,6 +2245,7 @@
           <w:pgMar w:left="1134" w:right="1134" w:header="0" w:top="1134" w:footer="0" w:bottom="1134" w:gutter="0"/>
           <w:formProt w:val="false"/>
           <w:textDirection w:val="lrTb"/>
+          <w:docGrid w:type="default" w:linePitch="100" w:charSpace="0"/>
         </w:sectPr>
       </w:pPr>
     </w:p>
@@ -1343,6 +2265,7 @@
       <w:pgNumType w:fmt="decimal"/>
       <w:formProt w:val="false"/>
       <w:textDirection w:val="lrTb"/>
+      <w:docGrid w:type="default" w:linePitch="100" w:charSpace="0"/>
     </w:sectPr>
   </w:body>
 </w:document>
@@ -1353,6 +2276,191 @@
   <w:abstractNum w:abstractNumId="1">
     <w:lvl w:ilvl="0">
       <w:start w:val="1"/>
+      <w:pStyle w:val="Heading1"/>
+      <w:numFmt w:val="none"/>
+      <w:suff w:val="nothing"/>
+      <w:lvlText w:val=""/>
+      <w:lvlJc w:val="left"/>
+      <w:pPr>
+        <w:ind w:left="0" w:hanging="0"/>
+      </w:pPr>
+    </w:lvl>
+    <w:lvl w:ilvl="1">
+      <w:start w:val="1"/>
+      <w:numFmt w:val="none"/>
+      <w:suff w:val="nothing"/>
+      <w:lvlText w:val=""/>
+      <w:lvlJc w:val="left"/>
+      <w:pPr>
+        <w:ind w:left="0" w:hanging="0"/>
+      </w:pPr>
+    </w:lvl>
+    <w:lvl w:ilvl="2">
+      <w:start w:val="1"/>
+      <w:numFmt w:val="none"/>
+      <w:suff w:val="nothing"/>
+      <w:lvlText w:val=""/>
+      <w:lvlJc w:val="left"/>
+      <w:pPr>
+        <w:ind w:left="0" w:hanging="0"/>
+      </w:pPr>
+    </w:lvl>
+    <w:lvl w:ilvl="3">
+      <w:start w:val="1"/>
+      <w:numFmt w:val="none"/>
+      <w:suff w:val="nothing"/>
+      <w:lvlText w:val=""/>
+      <w:lvlJc w:val="left"/>
+      <w:pPr>
+        <w:ind w:left="0" w:hanging="0"/>
+      </w:pPr>
+    </w:lvl>
+    <w:lvl w:ilvl="4">
+      <w:start w:val="1"/>
+      <w:numFmt w:val="none"/>
+      <w:suff w:val="nothing"/>
+      <w:lvlText w:val=""/>
+      <w:lvlJc w:val="left"/>
+      <w:pPr>
+        <w:ind w:left="0" w:hanging="0"/>
+      </w:pPr>
+    </w:lvl>
+    <w:lvl w:ilvl="5">
+      <w:start w:val="1"/>
+      <w:numFmt w:val="none"/>
+      <w:suff w:val="nothing"/>
+      <w:lvlText w:val=""/>
+      <w:lvlJc w:val="left"/>
+      <w:pPr>
+        <w:ind w:left="0" w:hanging="0"/>
+      </w:pPr>
+    </w:lvl>
+    <w:lvl w:ilvl="6">
+      <w:start w:val="1"/>
+      <w:numFmt w:val="none"/>
+      <w:suff w:val="nothing"/>
+      <w:lvlText w:val=""/>
+      <w:lvlJc w:val="left"/>
+      <w:pPr>
+        <w:ind w:left="0" w:hanging="0"/>
+      </w:pPr>
+    </w:lvl>
+    <w:lvl w:ilvl="7">
+      <w:start w:val="1"/>
+      <w:numFmt w:val="none"/>
+      <w:suff w:val="nothing"/>
+      <w:lvlText w:val=""/>
+      <w:lvlJc w:val="left"/>
+      <w:pPr>
+        <w:ind w:left="0" w:hanging="0"/>
+      </w:pPr>
+    </w:lvl>
+    <w:lvl w:ilvl="8">
+      <w:start w:val="1"/>
+      <w:numFmt w:val="none"/>
+      <w:suff w:val="nothing"/>
+      <w:lvlText w:val=""/>
+      <w:lvlJc w:val="left"/>
+      <w:pPr>
+        <w:ind w:left="0" w:hanging="0"/>
+      </w:pPr>
+    </w:lvl>
+  </w:abstractNum>
+  <w:abstractNum w:abstractNumId="2">
+    <w:lvl w:ilvl="0">
+      <w:start w:val="1"/>
+      <w:numFmt w:val="none"/>
+      <w:suff w:val="nothing"/>
+      <w:lvlText w:val=""/>
+      <w:lvlJc w:val="left"/>
+      <w:pPr>
+        <w:ind w:left="0" w:hanging="0"/>
+      </w:pPr>
+    </w:lvl>
+    <w:lvl w:ilvl="1">
+      <w:start w:val="1"/>
+      <w:numFmt w:val="none"/>
+      <w:suff w:val="nothing"/>
+      <w:lvlText w:val=""/>
+      <w:lvlJc w:val="left"/>
+      <w:pPr>
+        <w:ind w:left="0" w:hanging="0"/>
+      </w:pPr>
+    </w:lvl>
+    <w:lvl w:ilvl="2">
+      <w:start w:val="1"/>
+      <w:numFmt w:val="none"/>
+      <w:suff w:val="nothing"/>
+      <w:lvlText w:val=""/>
+      <w:lvlJc w:val="left"/>
+      <w:pPr>
+        <w:ind w:left="0" w:hanging="0"/>
+      </w:pPr>
+    </w:lvl>
+    <w:lvl w:ilvl="3">
+      <w:start w:val="1"/>
+      <w:numFmt w:val="none"/>
+      <w:suff w:val="nothing"/>
+      <w:lvlText w:val=""/>
+      <w:lvlJc w:val="left"/>
+      <w:pPr>
+        <w:ind w:left="0" w:hanging="0"/>
+      </w:pPr>
+    </w:lvl>
+    <w:lvl w:ilvl="4">
+      <w:start w:val="1"/>
+      <w:numFmt w:val="none"/>
+      <w:suff w:val="nothing"/>
+      <w:lvlText w:val=""/>
+      <w:lvlJc w:val="left"/>
+      <w:pPr>
+        <w:ind w:left="0" w:hanging="0"/>
+      </w:pPr>
+    </w:lvl>
+    <w:lvl w:ilvl="5">
+      <w:start w:val="1"/>
+      <w:numFmt w:val="none"/>
+      <w:suff w:val="nothing"/>
+      <w:lvlText w:val=""/>
+      <w:lvlJc w:val="left"/>
+      <w:pPr>
+        <w:ind w:left="0" w:hanging="0"/>
+      </w:pPr>
+    </w:lvl>
+    <w:lvl w:ilvl="6">
+      <w:start w:val="1"/>
+      <w:numFmt w:val="none"/>
+      <w:suff w:val="nothing"/>
+      <w:lvlText w:val=""/>
+      <w:lvlJc w:val="left"/>
+      <w:pPr>
+        <w:ind w:left="0" w:hanging="0"/>
+      </w:pPr>
+    </w:lvl>
+    <w:lvl w:ilvl="7">
+      <w:start w:val="1"/>
+      <w:numFmt w:val="none"/>
+      <w:suff w:val="nothing"/>
+      <w:lvlText w:val=""/>
+      <w:lvlJc w:val="left"/>
+      <w:pPr>
+        <w:ind w:left="0" w:hanging="0"/>
+      </w:pPr>
+    </w:lvl>
+    <w:lvl w:ilvl="8">
+      <w:start w:val="1"/>
+      <w:numFmt w:val="none"/>
+      <w:suff w:val="nothing"/>
+      <w:lvlText w:val=""/>
+      <w:lvlJc w:val="left"/>
+      <w:pPr>
+        <w:ind w:left="0" w:hanging="0"/>
+      </w:pPr>
+    </w:lvl>
+  </w:abstractNum>
+  <w:abstractNum w:abstractNumId="3">
+    <w:lvl w:ilvl="0">
+      <w:start w:val="1"/>
       <w:numFmt w:val="bullet"/>
       <w:lvlText w:val=""/>
       <w:lvlJc w:val="left"/>
@@ -1496,104 +2604,14 @@
       </w:rPr>
     </w:lvl>
   </w:abstractNum>
-  <w:abstractNum w:abstractNumId="2">
-    <w:lvl w:ilvl="0">
-      <w:start w:val="1"/>
-      <w:pStyle w:val="Heading1"/>
-      <w:numFmt w:val="none"/>
-      <w:suff w:val="nothing"/>
-      <w:lvlText w:val=""/>
-      <w:lvlJc w:val="left"/>
-      <w:pPr>
-        <w:ind w:left="0" w:hanging="0"/>
-      </w:pPr>
-    </w:lvl>
-    <w:lvl w:ilvl="1">
-      <w:start w:val="1"/>
-      <w:numFmt w:val="none"/>
-      <w:suff w:val="nothing"/>
-      <w:lvlText w:val=""/>
-      <w:lvlJc w:val="left"/>
-      <w:pPr>
-        <w:ind w:left="0" w:hanging="0"/>
-      </w:pPr>
-    </w:lvl>
-    <w:lvl w:ilvl="2">
-      <w:start w:val="1"/>
-      <w:numFmt w:val="none"/>
-      <w:suff w:val="nothing"/>
-      <w:lvlText w:val=""/>
-      <w:lvlJc w:val="left"/>
-      <w:pPr>
-        <w:ind w:left="0" w:hanging="0"/>
-      </w:pPr>
-    </w:lvl>
-    <w:lvl w:ilvl="3">
-      <w:start w:val="1"/>
-      <w:numFmt w:val="none"/>
-      <w:suff w:val="nothing"/>
-      <w:lvlText w:val=""/>
-      <w:lvlJc w:val="left"/>
-      <w:pPr>
-        <w:ind w:left="0" w:hanging="0"/>
-      </w:pPr>
-    </w:lvl>
-    <w:lvl w:ilvl="4">
-      <w:start w:val="1"/>
-      <w:numFmt w:val="none"/>
-      <w:suff w:val="nothing"/>
-      <w:lvlText w:val=""/>
-      <w:lvlJc w:val="left"/>
-      <w:pPr>
-        <w:ind w:left="0" w:hanging="0"/>
-      </w:pPr>
-    </w:lvl>
-    <w:lvl w:ilvl="5">
-      <w:start w:val="1"/>
-      <w:numFmt w:val="none"/>
-      <w:suff w:val="nothing"/>
-      <w:lvlText w:val=""/>
-      <w:lvlJc w:val="left"/>
-      <w:pPr>
-        <w:ind w:left="0" w:hanging="0"/>
-      </w:pPr>
-    </w:lvl>
-    <w:lvl w:ilvl="6">
-      <w:start w:val="1"/>
-      <w:numFmt w:val="none"/>
-      <w:suff w:val="nothing"/>
-      <w:lvlText w:val=""/>
-      <w:lvlJc w:val="left"/>
-      <w:pPr>
-        <w:ind w:left="0" w:hanging="0"/>
-      </w:pPr>
-    </w:lvl>
-    <w:lvl w:ilvl="7">
-      <w:start w:val="1"/>
-      <w:numFmt w:val="none"/>
-      <w:suff w:val="nothing"/>
-      <w:lvlText w:val=""/>
-      <w:lvlJc w:val="left"/>
-      <w:pPr>
-        <w:ind w:left="0" w:hanging="0"/>
-      </w:pPr>
-    </w:lvl>
-    <w:lvl w:ilvl="8">
-      <w:start w:val="1"/>
-      <w:numFmt w:val="none"/>
-      <w:suff w:val="nothing"/>
-      <w:lvlText w:val=""/>
-      <w:lvlJc w:val="left"/>
-      <w:pPr>
-        <w:ind w:left="0" w:hanging="0"/>
-      </w:pPr>
-    </w:lvl>
-  </w:abstractNum>
   <w:num w:numId="1">
     <w:abstractNumId w:val="1"/>
   </w:num>
   <w:num w:numId="2">
     <w:abstractNumId w:val="2"/>
+  </w:num>
+  <w:num w:numId="3">
+    <w:abstractNumId w:val="3"/>
   </w:num>
 </w:numbering>
 </file>
@@ -1605,15 +2623,13 @@
       <w:rPr>
         <w:rFonts w:ascii="Liberation Serif" w:hAnsi="Liberation Serif" w:eastAsia="Noto Sans CJK SC Regular" w:cs="Lohit Devanagari"/>
         <w:kern w:val="2"/>
-        <w:sz w:val="24"/>
+        <w:sz w:val="20"/>
         <w:szCs w:val="24"/>
         <w:lang w:val="en-US" w:eastAsia="zh-CN" w:bidi="hi-IN"/>
       </w:rPr>
     </w:rPrDefault>
     <w:pPrDefault>
-      <w:pPr>
-        <w:widowControl/>
-      </w:pPr>
+      <w:pPr/>
     </w:pPrDefault>
   </w:docDefaults>
   <w:style w:type="paragraph" w:styleId="Normal">
@@ -1621,6 +2637,8 @@
     <w:qFormat/>
     <w:pPr>
       <w:widowControl/>
+      <w:bidi w:val="0"/>
+      <w:jc w:val="left"/>
     </w:pPr>
     <w:rPr>
       <w:rFonts w:ascii="Liberation Serif" w:hAnsi="Liberation Serif" w:eastAsia="Noto Sans CJK SC Regular" w:cs="Lohit Devanagari"/>
@@ -1634,9 +2652,12 @@
   <w:style w:type="paragraph" w:styleId="Heading1">
     <w:name w:val="Heading 1"/>
     <w:basedOn w:val="Heading"/>
-    <w:next w:val="TextBody"/>
     <w:qFormat/>
     <w:pPr>
+      <w:numPr>
+        <w:ilvl w:val="0"/>
+        <w:numId w:val="1"/>
+      </w:numPr>
       <w:spacing w:before="240" w:after="120"/>
       <w:outlineLvl w:val="0"/>
     </w:pPr>
@@ -1676,6 +2697,148 @@
     <w:qFormat/>
     <w:rPr>
       <w:rFonts w:ascii="Liberation Mono" w:hAnsi="Liberation Mono" w:eastAsia="DejaVu Sans Mono" w:cs="Liberation Mono"/>
+    </w:rPr>
+  </w:style>
+  <w:style w:type="character" w:styleId="ListLabel1">
+    <w:name w:val="ListLabel 1"/>
+    <w:qFormat/>
+    <w:rPr>
+      <w:rFonts w:cs="OpenSymbol"/>
+    </w:rPr>
+  </w:style>
+  <w:style w:type="character" w:styleId="ListLabel2">
+    <w:name w:val="ListLabel 2"/>
+    <w:qFormat/>
+    <w:rPr>
+      <w:rFonts w:cs="OpenSymbol"/>
+    </w:rPr>
+  </w:style>
+  <w:style w:type="character" w:styleId="ListLabel3">
+    <w:name w:val="ListLabel 3"/>
+    <w:qFormat/>
+    <w:rPr>
+      <w:rFonts w:cs="OpenSymbol"/>
+    </w:rPr>
+  </w:style>
+  <w:style w:type="character" w:styleId="ListLabel4">
+    <w:name w:val="ListLabel 4"/>
+    <w:qFormat/>
+    <w:rPr>
+      <w:rFonts w:cs="OpenSymbol"/>
+    </w:rPr>
+  </w:style>
+  <w:style w:type="character" w:styleId="ListLabel5">
+    <w:name w:val="ListLabel 5"/>
+    <w:qFormat/>
+    <w:rPr>
+      <w:rFonts w:cs="OpenSymbol"/>
+    </w:rPr>
+  </w:style>
+  <w:style w:type="character" w:styleId="ListLabel6">
+    <w:name w:val="ListLabel 6"/>
+    <w:qFormat/>
+    <w:rPr>
+      <w:rFonts w:cs="OpenSymbol"/>
+    </w:rPr>
+  </w:style>
+  <w:style w:type="character" w:styleId="ListLabel7">
+    <w:name w:val="ListLabel 7"/>
+    <w:qFormat/>
+    <w:rPr>
+      <w:rFonts w:cs="OpenSymbol"/>
+    </w:rPr>
+  </w:style>
+  <w:style w:type="character" w:styleId="ListLabel8">
+    <w:name w:val="ListLabel 8"/>
+    <w:qFormat/>
+    <w:rPr>
+      <w:rFonts w:cs="OpenSymbol"/>
+    </w:rPr>
+  </w:style>
+  <w:style w:type="character" w:styleId="ListLabel9">
+    <w:name w:val="ListLabel 9"/>
+    <w:qFormat/>
+    <w:rPr>
+      <w:rFonts w:cs="OpenSymbol"/>
+    </w:rPr>
+  </w:style>
+  <w:style w:type="character" w:styleId="ListLabel10">
+    <w:name w:val="ListLabel 10"/>
+    <w:qFormat/>
+    <w:rPr>
+      <w:b w:val="false"/>
+      <w:bCs w:val="false"/>
+    </w:rPr>
+  </w:style>
+  <w:style w:type="character" w:styleId="ListLabel11">
+    <w:name w:val="ListLabel 11"/>
+    <w:qFormat/>
+    <w:rPr>
+      <w:rFonts w:cs="OpenSymbol"/>
+    </w:rPr>
+  </w:style>
+  <w:style w:type="character" w:styleId="ListLabel12">
+    <w:name w:val="ListLabel 12"/>
+    <w:qFormat/>
+    <w:rPr>
+      <w:rFonts w:cs="OpenSymbol"/>
+    </w:rPr>
+  </w:style>
+  <w:style w:type="character" w:styleId="ListLabel13">
+    <w:name w:val="ListLabel 13"/>
+    <w:qFormat/>
+    <w:rPr>
+      <w:rFonts w:cs="OpenSymbol"/>
+    </w:rPr>
+  </w:style>
+  <w:style w:type="character" w:styleId="ListLabel14">
+    <w:name w:val="ListLabel 14"/>
+    <w:qFormat/>
+    <w:rPr>
+      <w:rFonts w:cs="OpenSymbol"/>
+    </w:rPr>
+  </w:style>
+  <w:style w:type="character" w:styleId="ListLabel15">
+    <w:name w:val="ListLabel 15"/>
+    <w:qFormat/>
+    <w:rPr>
+      <w:rFonts w:cs="OpenSymbol"/>
+    </w:rPr>
+  </w:style>
+  <w:style w:type="character" w:styleId="ListLabel16">
+    <w:name w:val="ListLabel 16"/>
+    <w:qFormat/>
+    <w:rPr>
+      <w:rFonts w:cs="OpenSymbol"/>
+    </w:rPr>
+  </w:style>
+  <w:style w:type="character" w:styleId="ListLabel17">
+    <w:name w:val="ListLabel 17"/>
+    <w:qFormat/>
+    <w:rPr>
+      <w:rFonts w:cs="OpenSymbol"/>
+    </w:rPr>
+  </w:style>
+  <w:style w:type="character" w:styleId="ListLabel18">
+    <w:name w:val="ListLabel 18"/>
+    <w:qFormat/>
+    <w:rPr>
+      <w:rFonts w:cs="OpenSymbol"/>
+    </w:rPr>
+  </w:style>
+  <w:style w:type="character" w:styleId="ListLabel19">
+    <w:name w:val="ListLabel 19"/>
+    <w:qFormat/>
+    <w:rPr>
+      <w:rFonts w:cs="OpenSymbol"/>
+    </w:rPr>
+  </w:style>
+  <w:style w:type="character" w:styleId="ListLabel20">
+    <w:name w:val="ListLabel 20"/>
+    <w:qFormat/>
+    <w:rPr>
+      <w:b w:val="false"/>
+      <w:bCs w:val="false"/>
     </w:rPr>
   </w:style>
   <w:style w:type="paragraph" w:styleId="Heading">

</xml_diff>